<commit_message>
keepalive changes on server side
</commit_message>
<xml_diff>
--- a/docummentation.docx
+++ b/docummentation.docx
@@ -704,7 +704,6 @@
               <w:color w:val="000000" w:themeColor="text1"/>
             </w:rPr>
           </w:pPr>
-          <w:proofErr w:type="spellStart"/>
           <w:r>
             <w:rPr>
               <w:rFonts w:ascii="Times New Roman" w:hAnsi="Times New Roman" w:cs="Times New Roman"/>
@@ -714,7 +713,6 @@
             </w:rPr>
             <w:t>Obsah</w:t>
           </w:r>
-          <w:proofErr w:type="spellEnd"/>
         </w:p>
         <w:p>
           <w:pPr>
@@ -754,7 +752,7 @@
             </w:rPr>
             <w:fldChar w:fldCharType="separate"/>
           </w:r>
-          <w:hyperlink w:anchor="_Toc121222316" w:history="1">
+          <w:hyperlink w:anchor="_Toc121253513" w:history="1">
             <w:r>
               <w:rPr>
                 <w:rStyle w:val="Hyperlink"/>
@@ -784,7 +782,7 @@
                 <w:noProof/>
                 <w:webHidden/>
               </w:rPr>
-              <w:instrText xml:space="preserve"> PAGEREF _Toc121222316 \h </w:instrText>
+              <w:instrText xml:space="preserve"> PAGEREF _Toc121253513 \h </w:instrText>
             </w:r>
             <w:r>
               <w:rPr>
@@ -827,7 +825,7 @@
               <w:lang w:eastAsia="en-GB"/>
             </w:rPr>
           </w:pPr>
-          <w:hyperlink w:anchor="_Toc121222317" w:history="1">
+          <w:hyperlink w:anchor="_Toc121253514" w:history="1">
             <w:r>
               <w:rPr>
                 <w:rStyle w:val="Hyperlink"/>
@@ -858,7 +856,7 @@
                 <w:noProof/>
                 <w:webHidden/>
               </w:rPr>
-              <w:instrText xml:space="preserve"> PAGEREF _Toc121222317 \h </w:instrText>
+              <w:instrText xml:space="preserve"> PAGEREF _Toc121253514 \h </w:instrText>
             </w:r>
             <w:r>
               <w:rPr>
@@ -901,7 +899,7 @@
               <w:lang w:eastAsia="en-GB"/>
             </w:rPr>
           </w:pPr>
-          <w:hyperlink w:anchor="_Toc121222318" w:history="1">
+          <w:hyperlink w:anchor="_Toc121253515" w:history="1">
             <w:r>
               <w:rPr>
                 <w:rStyle w:val="Hyperlink"/>
@@ -932,7 +930,7 @@
                 <w:noProof/>
                 <w:webHidden/>
               </w:rPr>
-              <w:instrText xml:space="preserve"> PAGEREF _Toc121222318 \h </w:instrText>
+              <w:instrText xml:space="preserve"> PAGEREF _Toc121253515 \h </w:instrText>
             </w:r>
             <w:r>
               <w:rPr>
@@ -975,7 +973,7 @@
               <w:lang w:eastAsia="en-GB"/>
             </w:rPr>
           </w:pPr>
-          <w:hyperlink w:anchor="_Toc121222319" w:history="1">
+          <w:hyperlink w:anchor="_Toc121253516" w:history="1">
             <w:r>
               <w:rPr>
                 <w:rStyle w:val="Hyperlink"/>
@@ -1006,7 +1004,7 @@
                 <w:noProof/>
                 <w:webHidden/>
               </w:rPr>
-              <w:instrText xml:space="preserve"> PAGEREF _Toc121222319 \h </w:instrText>
+              <w:instrText xml:space="preserve"> PAGEREF _Toc121253516 \h </w:instrText>
             </w:r>
             <w:r>
               <w:rPr>
@@ -1049,7 +1047,7 @@
               <w:lang w:eastAsia="en-GB"/>
             </w:rPr>
           </w:pPr>
-          <w:hyperlink w:anchor="_Toc121222320" w:history="1">
+          <w:hyperlink w:anchor="_Toc121253517" w:history="1">
             <w:r>
               <w:rPr>
                 <w:rStyle w:val="Hyperlink"/>
@@ -1080,7 +1078,7 @@
                 <w:noProof/>
                 <w:webHidden/>
               </w:rPr>
-              <w:instrText xml:space="preserve"> PAGEREF _Toc121222320 \h </w:instrText>
+              <w:instrText xml:space="preserve"> PAGEREF _Toc121253517 \h </w:instrText>
             </w:r>
             <w:r>
               <w:rPr>
@@ -1123,7 +1121,7 @@
               <w:lang w:eastAsia="en-GB"/>
             </w:rPr>
           </w:pPr>
-          <w:hyperlink w:anchor="_Toc121222321" w:history="1">
+          <w:hyperlink w:anchor="_Toc121253518" w:history="1">
             <w:r>
               <w:rPr>
                 <w:rStyle w:val="Hyperlink"/>
@@ -1154,7 +1152,7 @@
                 <w:noProof/>
                 <w:webHidden/>
               </w:rPr>
-              <w:instrText xml:space="preserve"> PAGEREF _Toc121222321 \h </w:instrText>
+              <w:instrText xml:space="preserve"> PAGEREF _Toc121253518 \h </w:instrText>
             </w:r>
             <w:r>
               <w:rPr>
@@ -1197,7 +1195,7 @@
               <w:lang w:eastAsia="en-GB"/>
             </w:rPr>
           </w:pPr>
-          <w:hyperlink w:anchor="_Toc121222322" w:history="1">
+          <w:hyperlink w:anchor="_Toc121253519" w:history="1">
             <w:r>
               <w:rPr>
                 <w:rStyle w:val="Hyperlink"/>
@@ -1227,7 +1225,7 @@
                 <w:noProof/>
                 <w:webHidden/>
               </w:rPr>
-              <w:instrText xml:space="preserve"> PAGEREF _Toc121222322 \h </w:instrText>
+              <w:instrText xml:space="preserve"> PAGEREF _Toc121253519 \h </w:instrText>
             </w:r>
             <w:r>
               <w:rPr>
@@ -1270,7 +1268,7 @@
               <w:lang w:eastAsia="en-GB"/>
             </w:rPr>
           </w:pPr>
-          <w:hyperlink w:anchor="_Toc121222323" w:history="1">
+          <w:hyperlink w:anchor="_Toc121253520" w:history="1">
             <w:r>
               <w:rPr>
                 <w:rStyle w:val="Hyperlink"/>
@@ -1300,7 +1298,7 @@
                 <w:noProof/>
                 <w:webHidden/>
               </w:rPr>
-              <w:instrText xml:space="preserve"> PAGEREF _Toc121222323 \h </w:instrText>
+              <w:instrText xml:space="preserve"> PAGEREF _Toc121253520 \h </w:instrText>
             </w:r>
             <w:r>
               <w:rPr>
@@ -1343,7 +1341,7 @@
               <w:lang w:eastAsia="en-GB"/>
             </w:rPr>
           </w:pPr>
-          <w:hyperlink w:anchor="_Toc121222324" w:history="1">
+          <w:hyperlink w:anchor="_Toc121253521" w:history="1">
             <w:r>
               <w:rPr>
                 <w:rStyle w:val="Hyperlink"/>
@@ -1373,7 +1371,7 @@
                 <w:noProof/>
                 <w:webHidden/>
               </w:rPr>
-              <w:instrText xml:space="preserve"> PAGEREF _Toc121222324 \h </w:instrText>
+              <w:instrText xml:space="preserve"> PAGEREF _Toc121253521 \h </w:instrText>
             </w:r>
             <w:r>
               <w:rPr>
@@ -1416,7 +1414,7 @@
               <w:lang w:eastAsia="en-GB"/>
             </w:rPr>
           </w:pPr>
-          <w:hyperlink w:anchor="_Toc121222325" w:history="1">
+          <w:hyperlink w:anchor="_Toc121253522" w:history="1">
             <w:r>
               <w:rPr>
                 <w:rStyle w:val="Hyperlink"/>
@@ -1447,7 +1445,7 @@
                 <w:noProof/>
                 <w:webHidden/>
               </w:rPr>
-              <w:instrText xml:space="preserve"> PAGEREF _Toc121222325 \h </w:instrText>
+              <w:instrText xml:space="preserve"> PAGEREF _Toc121253522 \h </w:instrText>
             </w:r>
             <w:r>
               <w:rPr>
@@ -1490,7 +1488,7 @@
               <w:lang w:eastAsia="en-GB"/>
             </w:rPr>
           </w:pPr>
-          <w:hyperlink w:anchor="_Toc121222326" w:history="1">
+          <w:hyperlink w:anchor="_Toc121253523" w:history="1">
             <w:r>
               <w:rPr>
                 <w:rStyle w:val="Hyperlink"/>
@@ -1520,7 +1518,7 @@
                 <w:noProof/>
                 <w:webHidden/>
               </w:rPr>
-              <w:instrText xml:space="preserve"> PAGEREF _Toc121222326 \h </w:instrText>
+              <w:instrText xml:space="preserve"> PAGEREF _Toc121253523 \h </w:instrText>
             </w:r>
             <w:r>
               <w:rPr>
@@ -1563,7 +1561,7 @@
               <w:lang w:eastAsia="en-GB"/>
             </w:rPr>
           </w:pPr>
-          <w:hyperlink w:anchor="_Toc121222327" w:history="1">
+          <w:hyperlink w:anchor="_Toc121253524" w:history="1">
             <w:r>
               <w:rPr>
                 <w:rStyle w:val="Hyperlink"/>
@@ -1594,7 +1592,7 @@
                 <w:noProof/>
                 <w:webHidden/>
               </w:rPr>
-              <w:instrText xml:space="preserve"> PAGEREF _Toc121222327 \h </w:instrText>
+              <w:instrText xml:space="preserve"> PAGEREF _Toc121253524 \h </w:instrText>
             </w:r>
             <w:r>
               <w:rPr>
@@ -1637,7 +1635,7 @@
               <w:lang w:eastAsia="en-GB"/>
             </w:rPr>
           </w:pPr>
-          <w:hyperlink w:anchor="_Toc121222328" w:history="1">
+          <w:hyperlink w:anchor="_Toc121253525" w:history="1">
             <w:r>
               <w:rPr>
                 <w:rStyle w:val="Hyperlink"/>
@@ -1668,7 +1666,7 @@
                 <w:noProof/>
                 <w:webHidden/>
               </w:rPr>
-              <w:instrText xml:space="preserve"> PAGEREF _Toc121222328 \h </w:instrText>
+              <w:instrText xml:space="preserve"> PAGEREF _Toc121253525 \h </w:instrText>
             </w:r>
             <w:r>
               <w:rPr>
@@ -1711,7 +1709,7 @@
               <w:lang w:eastAsia="en-GB"/>
             </w:rPr>
           </w:pPr>
-          <w:hyperlink w:anchor="_Toc121222329" w:history="1">
+          <w:hyperlink w:anchor="_Toc121253526" w:history="1">
             <w:r>
               <w:rPr>
                 <w:rStyle w:val="Hyperlink"/>
@@ -1721,7 +1719,7 @@
                 <w:noProof/>
                 <w:lang w:val="sk-SK"/>
               </w:rPr>
-              <w:t>3.1 Diagram</w:t>
+              <w:t>3.1 Diagram priebehu programu</w:t>
             </w:r>
             <w:r>
               <w:rPr>
@@ -1742,7 +1740,7 @@
                 <w:noProof/>
                 <w:webHidden/>
               </w:rPr>
-              <w:instrText xml:space="preserve"> PAGEREF _Toc121222329 \h </w:instrText>
+              <w:instrText xml:space="preserve"> PAGEREF _Toc121253526 \h </w:instrText>
             </w:r>
             <w:r>
               <w:rPr>
@@ -1785,7 +1783,7 @@
               <w:lang w:eastAsia="en-GB"/>
             </w:rPr>
           </w:pPr>
-          <w:hyperlink w:anchor="_Toc121222330" w:history="1">
+          <w:hyperlink w:anchor="_Toc121253527" w:history="1">
             <w:r>
               <w:rPr>
                 <w:rStyle w:val="Hyperlink"/>
@@ -1795,7 +1793,7 @@
                 <w:noProof/>
                 <w:lang w:val="sk-SK"/>
               </w:rPr>
-              <w:t>3.2 Odosielanie a prijímanie dátových paketov</w:t>
+              <w:t>3.2 Zabalenie a rozbalenie paketov</w:t>
             </w:r>
             <w:r>
               <w:rPr>
@@ -1816,7 +1814,7 @@
                 <w:noProof/>
                 <w:webHidden/>
               </w:rPr>
-              <w:instrText xml:space="preserve"> PAGEREF _Toc121222330 \h </w:instrText>
+              <w:instrText xml:space="preserve"> PAGEREF _Toc121253527 \h </w:instrText>
             </w:r>
             <w:r>
               <w:rPr>
@@ -1836,7 +1834,7 @@
                 <w:noProof/>
                 <w:webHidden/>
               </w:rPr>
-              <w:t>9</w:t>
+              <w:t>10</w:t>
             </w:r>
             <w:r>
               <w:rPr>
@@ -1859,7 +1857,7 @@
               <w:lang w:eastAsia="en-GB"/>
             </w:rPr>
           </w:pPr>
-          <w:hyperlink w:anchor="_Toc121222331" w:history="1">
+          <w:hyperlink w:anchor="_Toc121253528" w:history="1">
             <w:r>
               <w:rPr>
                 <w:rStyle w:val="Hyperlink"/>
@@ -1869,7 +1867,7 @@
                 <w:noProof/>
                 <w:lang w:val="sk-SK"/>
               </w:rPr>
-              <w:t>3.3 Zabalenie a rozbalenie paketov</w:t>
+              <w:t>3.3 Odosielanie a prijímanie dátových paketov</w:t>
             </w:r>
             <w:r>
               <w:rPr>
@@ -1890,7 +1888,7 @@
                 <w:noProof/>
                 <w:webHidden/>
               </w:rPr>
-              <w:instrText xml:space="preserve"> PAGEREF _Toc121222331 \h </w:instrText>
+              <w:instrText xml:space="preserve"> PAGEREF _Toc121253528 \h </w:instrText>
             </w:r>
             <w:r>
               <w:rPr>
@@ -1910,7 +1908,7 @@
                 <w:noProof/>
                 <w:webHidden/>
               </w:rPr>
-              <w:t>9</w:t>
+              <w:t>11</w:t>
             </w:r>
             <w:r>
               <w:rPr>
@@ -1933,7 +1931,7 @@
               <w:lang w:eastAsia="en-GB"/>
             </w:rPr>
           </w:pPr>
-          <w:hyperlink w:anchor="_Toc121222332" w:history="1">
+          <w:hyperlink w:anchor="_Toc121253529" w:history="1">
             <w:r>
               <w:rPr>
                 <w:rStyle w:val="Hyperlink"/>
@@ -1964,7 +1962,7 @@
                 <w:noProof/>
                 <w:webHidden/>
               </w:rPr>
-              <w:instrText xml:space="preserve"> PAGEREF _Toc121222332 \h </w:instrText>
+              <w:instrText xml:space="preserve"> PAGEREF _Toc121253529 \h </w:instrText>
             </w:r>
             <w:r>
               <w:rPr>
@@ -1984,7 +1982,7 @@
                 <w:noProof/>
                 <w:webHidden/>
               </w:rPr>
-              <w:t>9</w:t>
+              <w:t>12</w:t>
             </w:r>
             <w:r>
               <w:rPr>
@@ -2007,7 +2005,7 @@
               <w:lang w:eastAsia="en-GB"/>
             </w:rPr>
           </w:pPr>
-          <w:hyperlink w:anchor="_Toc121222333" w:history="1">
+          <w:hyperlink w:anchor="_Toc121253530" w:history="1">
             <w:r>
               <w:rPr>
                 <w:rStyle w:val="Hyperlink"/>
@@ -2038,7 +2036,7 @@
                 <w:noProof/>
                 <w:webHidden/>
               </w:rPr>
-              <w:instrText xml:space="preserve"> PAGEREF _Toc121222333 \h </w:instrText>
+              <w:instrText xml:space="preserve"> PAGEREF _Toc121253530 \h </w:instrText>
             </w:r>
             <w:r>
               <w:rPr>
@@ -2058,7 +2056,81 @@
                 <w:noProof/>
                 <w:webHidden/>
               </w:rPr>
-              <w:t>9</w:t>
+              <w:t>13</w:t>
+            </w:r>
+            <w:r>
+              <w:rPr>
+                <w:noProof/>
+                <w:webHidden/>
+              </w:rPr>
+              <w:fldChar w:fldCharType="end"/>
+            </w:r>
+          </w:hyperlink>
+        </w:p>
+        <w:p>
+          <w:pPr>
+            <w:pStyle w:val="TOC1"/>
+            <w:tabs>
+              <w:tab w:val="right" w:leader="dot" w:pos="9016"/>
+            </w:tabs>
+            <w:rPr>
+              <w:rFonts w:eastAsiaTheme="minorEastAsia"/>
+              <w:noProof/>
+              <w:lang w:eastAsia="en-GB"/>
+            </w:rPr>
+          </w:pPr>
+          <w:hyperlink w:anchor="_Toc121253531" w:history="1">
+            <w:r>
+              <w:rPr>
+                <w:rStyle w:val="Hyperlink"/>
+                <w:rFonts w:ascii="Times New Roman" w:hAnsi="Times New Roman" w:cs="Times New Roman"/>
+                <w:b/>
+                <w:bCs/>
+                <w:noProof/>
+                <w:lang w:val="sk-SK"/>
+              </w:rPr>
+              <w:t>4 Ukážka testovacieho scenáru</w:t>
+            </w:r>
+            <w:r>
+              <w:rPr>
+                <w:noProof/>
+                <w:webHidden/>
+              </w:rPr>
+              <w:tab/>
+            </w:r>
+            <w:r>
+              <w:rPr>
+                <w:noProof/>
+                <w:webHidden/>
+              </w:rPr>
+              <w:fldChar w:fldCharType="begin"/>
+            </w:r>
+            <w:r>
+              <w:rPr>
+                <w:noProof/>
+                <w:webHidden/>
+              </w:rPr>
+              <w:instrText xml:space="preserve"> PAGEREF _Toc121253531 \h </w:instrText>
+            </w:r>
+            <w:r>
+              <w:rPr>
+                <w:noProof/>
+                <w:webHidden/>
+              </w:rPr>
+            </w:r>
+            <w:r>
+              <w:rPr>
+                <w:noProof/>
+                <w:webHidden/>
+              </w:rPr>
+              <w:fldChar w:fldCharType="separate"/>
+            </w:r>
+            <w:r>
+              <w:rPr>
+                <w:noProof/>
+                <w:webHidden/>
+              </w:rPr>
+              <w:t>14</w:t>
             </w:r>
             <w:r>
               <w:rPr>
@@ -2138,7 +2210,7 @@
         </w:rPr>
       </w:pPr>
       <w:bookmarkStart w:id="0" w:name="_Toc116150256"/>
-      <w:bookmarkStart w:id="1" w:name="_Toc121222316"/>
+      <w:bookmarkStart w:id="1" w:name="_Toc121253513"/>
       <w:r>
         <w:rPr>
           <w:rFonts w:ascii="Times New Roman" w:hAnsi="Times New Roman" w:cs="Times New Roman"/>
@@ -2158,7 +2230,6 @@
         </w:rPr>
         <w:t xml:space="preserve"> </w:t>
       </w:r>
-      <w:proofErr w:type="spellStart"/>
       <w:r>
         <w:rPr>
           <w:rFonts w:ascii="Times New Roman" w:hAnsi="Times New Roman" w:cs="Times New Roman"/>
@@ -2166,71 +2237,10 @@
           <w:bCs/>
           <w:color w:val="000000" w:themeColor="text1"/>
         </w:rPr>
-        <w:t>Stručný</w:t>
-      </w:r>
-      <w:proofErr w:type="spellEnd"/>
-      <w:r>
-        <w:rPr>
-          <w:rFonts w:ascii="Times New Roman" w:hAnsi="Times New Roman" w:cs="Times New Roman"/>
-          <w:b/>
-          <w:bCs/>
-          <w:color w:val="000000" w:themeColor="text1"/>
-        </w:rPr>
-        <w:t xml:space="preserve"> </w:t>
-      </w:r>
-      <w:proofErr w:type="spellStart"/>
-      <w:r>
-        <w:rPr>
-          <w:rFonts w:ascii="Times New Roman" w:hAnsi="Times New Roman" w:cs="Times New Roman"/>
-          <w:b/>
-          <w:bCs/>
-          <w:color w:val="000000" w:themeColor="text1"/>
-        </w:rPr>
-        <w:t>opis</w:t>
-      </w:r>
-      <w:proofErr w:type="spellEnd"/>
-      <w:r>
-        <w:rPr>
-          <w:rFonts w:ascii="Times New Roman" w:hAnsi="Times New Roman" w:cs="Times New Roman"/>
-          <w:b/>
-          <w:bCs/>
-          <w:color w:val="000000" w:themeColor="text1"/>
-        </w:rPr>
-        <w:t xml:space="preserve"> </w:t>
-      </w:r>
-      <w:proofErr w:type="spellStart"/>
-      <w:r>
-        <w:rPr>
-          <w:rFonts w:ascii="Times New Roman" w:hAnsi="Times New Roman" w:cs="Times New Roman"/>
-          <w:b/>
-          <w:bCs/>
-          <w:color w:val="000000" w:themeColor="text1"/>
-        </w:rPr>
-        <w:t>problematiky</w:t>
-      </w:r>
-      <w:proofErr w:type="spellEnd"/>
-      <w:r>
-        <w:rPr>
-          <w:rFonts w:ascii="Times New Roman" w:hAnsi="Times New Roman" w:cs="Times New Roman"/>
-          <w:b/>
-          <w:bCs/>
-          <w:color w:val="000000" w:themeColor="text1"/>
-        </w:rPr>
-        <w:t xml:space="preserve"> a </w:t>
-      </w:r>
-      <w:proofErr w:type="spellStart"/>
-      <w:r>
-        <w:rPr>
-          <w:rFonts w:ascii="Times New Roman" w:hAnsi="Times New Roman" w:cs="Times New Roman"/>
-          <w:b/>
-          <w:bCs/>
-          <w:color w:val="000000" w:themeColor="text1"/>
-        </w:rPr>
-        <w:t>zadania</w:t>
+        <w:t>Stručný opis problematiky a zadania</w:t>
       </w:r>
       <w:bookmarkEnd w:id="0"/>
       <w:bookmarkEnd w:id="1"/>
-      <w:proofErr w:type="spellEnd"/>
     </w:p>
     <w:p>
       <w:pPr>
@@ -2344,7 +2354,7 @@
         </w:rPr>
       </w:pPr>
       <w:bookmarkStart w:id="2" w:name="_Toc116150257"/>
-      <w:bookmarkStart w:id="3" w:name="_Toc121222317"/>
+      <w:bookmarkStart w:id="3" w:name="_Toc121253514"/>
       <w:r>
         <w:rPr>
           <w:rFonts w:ascii="Times New Roman" w:hAnsi="Times New Roman" w:cs="Times New Roman"/>
@@ -2383,7 +2393,7 @@
         </w:rPr>
       </w:pPr>
       <w:bookmarkStart w:id="4" w:name="_Toc116150258"/>
-      <w:bookmarkStart w:id="5" w:name="_Toc121222318"/>
+      <w:bookmarkStart w:id="5" w:name="_Toc121253515"/>
       <w:r>
         <w:rPr>
           <w:rFonts w:ascii="Times New Roman" w:hAnsi="Times New Roman" w:cs="Times New Roman"/>
@@ -2477,7 +2487,7 @@
         </w:rPr>
       </w:pPr>
       <w:bookmarkStart w:id="6" w:name="_Toc116150259"/>
-      <w:bookmarkStart w:id="7" w:name="_Toc121222319"/>
+      <w:bookmarkStart w:id="7" w:name="_Toc121253516"/>
       <w:r>
         <w:rPr>
           <w:rFonts w:ascii="Times New Roman" w:hAnsi="Times New Roman" w:cs="Times New Roman"/>
@@ -3264,7 +3274,7 @@
         </w:rPr>
       </w:pPr>
       <w:bookmarkStart w:id="8" w:name="_Toc120725016"/>
-      <w:bookmarkStart w:id="9" w:name="_Toc121222320"/>
+      <w:bookmarkStart w:id="9" w:name="_Toc121253517"/>
       <w:r>
         <w:rPr>
           <w:rFonts w:ascii="Times New Roman" w:hAnsi="Times New Roman" w:cs="Times New Roman"/>
@@ -3353,7 +3363,7 @@
           <w:lang w:val="sk-SK"/>
         </w:rPr>
       </w:pPr>
-      <w:bookmarkStart w:id="10" w:name="_Toc121222321"/>
+      <w:bookmarkStart w:id="10" w:name="_Toc121253518"/>
       <w:r>
         <w:rPr>
           <w:rFonts w:ascii="Times New Roman" w:hAnsi="Times New Roman" w:cs="Times New Roman"/>
@@ -4174,10 +4184,10 @@
           <w:szCs w:val="24"/>
         </w:rPr>
         <w:drawing>
-          <wp:inline distT="0" distB="0" distL="0" distR="0" wp14:anchorId="58BB4435" wp14:editId="23347BA6">
-            <wp:extent cx="5731510" cy="1124585"/>
-            <wp:effectExtent l="0" t="0" r="2540" b="0"/>
-            <wp:docPr id="2" name="Picture 2" descr="Diagram&#10;&#10;Description automatically generated"/>
+          <wp:inline distT="0" distB="0" distL="0" distR="0" wp14:anchorId="72069FF1" wp14:editId="366E83F5">
+            <wp:extent cx="5731510" cy="986155"/>
+            <wp:effectExtent l="0" t="0" r="2540" b="4445"/>
+            <wp:docPr id="15" name="Picture 15" descr="Shape, rectangle&#10;&#10;Description automatically generated"/>
             <wp:cNvGraphicFramePr>
               <a:graphicFrameLocks xmlns:a="http://schemas.openxmlformats.org/drawingml/2006/main" noChangeAspect="1"/>
             </wp:cNvGraphicFramePr>
@@ -4185,7 +4195,7 @@
               <a:graphicData uri="http://schemas.openxmlformats.org/drawingml/2006/picture">
                 <pic:pic xmlns:pic="http://schemas.openxmlformats.org/drawingml/2006/picture">
                   <pic:nvPicPr>
-                    <pic:cNvPr id="1" name="Picture 1" descr="Diagram&#10;&#10;Description automatically generated"/>
+                    <pic:cNvPr id="15" name="Picture 15" descr="Shape, rectangle&#10;&#10;Description automatically generated"/>
                     <pic:cNvPicPr/>
                   </pic:nvPicPr>
                   <pic:blipFill>
@@ -4197,7 +4207,7 @@
                   <pic:spPr>
                     <a:xfrm>
                       <a:off x="0" y="0"/>
-                      <a:ext cx="5731510" cy="1124585"/>
+                      <a:ext cx="5731510" cy="986155"/>
                     </a:xfrm>
                     <a:prstGeom prst="rect">
                       <a:avLst/>
@@ -4323,7 +4333,7 @@
           <w:color w:val="000000" w:themeColor="text1"/>
         </w:rPr>
       </w:pPr>
-      <w:bookmarkStart w:id="11" w:name="_Toc121222322"/>
+      <w:bookmarkStart w:id="11" w:name="_Toc121253519"/>
       <w:r>
         <w:rPr>
           <w:rFonts w:ascii="Times New Roman" w:hAnsi="Times New Roman" w:cs="Times New Roman"/>
@@ -4350,100 +4360,9 @@
           <w:bCs/>
           <w:color w:val="000000" w:themeColor="text1"/>
         </w:rPr>
-        <w:t xml:space="preserve">.2 </w:t>
-      </w:r>
-      <w:proofErr w:type="spellStart"/>
-      <w:r>
-        <w:rPr>
-          <w:rFonts w:ascii="Times New Roman" w:hAnsi="Times New Roman" w:cs="Times New Roman"/>
-          <w:b/>
-          <w:bCs/>
-          <w:color w:val="000000" w:themeColor="text1"/>
-        </w:rPr>
-        <w:t>Opis</w:t>
-      </w:r>
-      <w:proofErr w:type="spellEnd"/>
-      <w:r>
-        <w:rPr>
-          <w:rFonts w:ascii="Times New Roman" w:hAnsi="Times New Roman" w:cs="Times New Roman"/>
-          <w:b/>
-          <w:bCs/>
-          <w:color w:val="000000" w:themeColor="text1"/>
-        </w:rPr>
-        <w:t xml:space="preserve"> </w:t>
-      </w:r>
-      <w:proofErr w:type="spellStart"/>
-      <w:r>
-        <w:rPr>
-          <w:rFonts w:ascii="Times New Roman" w:hAnsi="Times New Roman" w:cs="Times New Roman"/>
-          <w:b/>
-          <w:bCs/>
-          <w:color w:val="000000" w:themeColor="text1"/>
-        </w:rPr>
-        <w:t>spôsobu</w:t>
-      </w:r>
-      <w:proofErr w:type="spellEnd"/>
-      <w:r>
-        <w:rPr>
-          <w:rFonts w:ascii="Times New Roman" w:hAnsi="Times New Roman" w:cs="Times New Roman"/>
-          <w:b/>
-          <w:bCs/>
-          <w:color w:val="000000" w:themeColor="text1"/>
-        </w:rPr>
-        <w:t xml:space="preserve"> </w:t>
-      </w:r>
-      <w:proofErr w:type="spellStart"/>
-      <w:r>
-        <w:rPr>
-          <w:rFonts w:ascii="Times New Roman" w:hAnsi="Times New Roman" w:cs="Times New Roman"/>
-          <w:b/>
-          <w:bCs/>
-          <w:color w:val="000000" w:themeColor="text1"/>
-        </w:rPr>
-        <w:t>inicializácie</w:t>
-      </w:r>
-      <w:proofErr w:type="spellEnd"/>
-      <w:r>
-        <w:rPr>
-          <w:rFonts w:ascii="Times New Roman" w:hAnsi="Times New Roman" w:cs="Times New Roman"/>
-          <w:b/>
-          <w:bCs/>
-          <w:color w:val="000000" w:themeColor="text1"/>
-        </w:rPr>
-        <w:t xml:space="preserve"> a </w:t>
-      </w:r>
-      <w:proofErr w:type="spellStart"/>
-      <w:r>
-        <w:rPr>
-          <w:rFonts w:ascii="Times New Roman" w:hAnsi="Times New Roman" w:cs="Times New Roman"/>
-          <w:b/>
-          <w:bCs/>
-          <w:color w:val="000000" w:themeColor="text1"/>
-        </w:rPr>
-        <w:t>ukončenia</w:t>
-      </w:r>
-      <w:proofErr w:type="spellEnd"/>
-      <w:r>
-        <w:rPr>
-          <w:rFonts w:ascii="Times New Roman" w:hAnsi="Times New Roman" w:cs="Times New Roman"/>
-          <w:b/>
-          <w:bCs/>
-          <w:color w:val="000000" w:themeColor="text1"/>
-        </w:rPr>
-        <w:t xml:space="preserve"> </w:t>
-      </w:r>
-      <w:proofErr w:type="spellStart"/>
-      <w:r>
-        <w:rPr>
-          <w:rFonts w:ascii="Times New Roman" w:hAnsi="Times New Roman" w:cs="Times New Roman"/>
-          <w:b/>
-          <w:bCs/>
-          <w:color w:val="000000" w:themeColor="text1"/>
-        </w:rPr>
-        <w:t>komunikácie</w:t>
+        <w:t>.2 Opis spôsobu inicializácie a ukončenia komunikácie</w:t>
       </w:r>
       <w:bookmarkEnd w:id="11"/>
-      <w:proofErr w:type="spellEnd"/>
     </w:p>
     <w:p>
       <w:pPr>
@@ -5394,7 +5313,7 @@
           <w:color w:val="000000" w:themeColor="text1"/>
         </w:rPr>
       </w:pPr>
-      <w:bookmarkStart w:id="12" w:name="_Toc121222323"/>
+      <w:bookmarkStart w:id="12" w:name="_Toc121253520"/>
       <w:r>
         <w:rPr>
           <w:rFonts w:ascii="Times New Roman" w:hAnsi="Times New Roman" w:cs="Times New Roman"/>
@@ -5438,87 +5357,7 @@
           <w:bCs/>
           <w:color w:val="000000" w:themeColor="text1"/>
         </w:rPr>
-        <w:t xml:space="preserve"> </w:t>
-      </w:r>
-      <w:proofErr w:type="spellStart"/>
-      <w:r>
-        <w:rPr>
-          <w:rFonts w:ascii="Times New Roman" w:hAnsi="Times New Roman" w:cs="Times New Roman"/>
-          <w:b/>
-          <w:bCs/>
-          <w:color w:val="000000" w:themeColor="text1"/>
-        </w:rPr>
-        <w:t>Opis</w:t>
-      </w:r>
-      <w:proofErr w:type="spellEnd"/>
-      <w:r>
-        <w:rPr>
-          <w:rFonts w:ascii="Times New Roman" w:hAnsi="Times New Roman" w:cs="Times New Roman"/>
-          <w:b/>
-          <w:bCs/>
-          <w:color w:val="000000" w:themeColor="text1"/>
-        </w:rPr>
-        <w:t xml:space="preserve"> </w:t>
-      </w:r>
-      <w:proofErr w:type="spellStart"/>
-      <w:r>
-        <w:rPr>
-          <w:rFonts w:ascii="Times New Roman" w:hAnsi="Times New Roman" w:cs="Times New Roman"/>
-          <w:b/>
-          <w:bCs/>
-          <w:color w:val="000000" w:themeColor="text1"/>
-        </w:rPr>
-        <w:t>metódy</w:t>
-      </w:r>
-      <w:proofErr w:type="spellEnd"/>
-      <w:r>
-        <w:rPr>
-          <w:rFonts w:ascii="Times New Roman" w:hAnsi="Times New Roman" w:cs="Times New Roman"/>
-          <w:b/>
-          <w:bCs/>
-          <w:color w:val="000000" w:themeColor="text1"/>
-        </w:rPr>
-        <w:t xml:space="preserve"> </w:t>
-      </w:r>
-      <w:proofErr w:type="spellStart"/>
-      <w:r>
-        <w:rPr>
-          <w:rFonts w:ascii="Times New Roman" w:hAnsi="Times New Roman" w:cs="Times New Roman"/>
-          <w:b/>
-          <w:bCs/>
-          <w:color w:val="000000" w:themeColor="text1"/>
-        </w:rPr>
-        <w:t>kontrolnej</w:t>
-      </w:r>
-      <w:proofErr w:type="spellEnd"/>
-      <w:r>
-        <w:rPr>
-          <w:rFonts w:ascii="Times New Roman" w:hAnsi="Times New Roman" w:cs="Times New Roman"/>
-          <w:b/>
-          <w:bCs/>
-          <w:color w:val="000000" w:themeColor="text1"/>
-        </w:rPr>
-        <w:t xml:space="preserve"> </w:t>
-      </w:r>
-      <w:proofErr w:type="spellStart"/>
-      <w:r>
-        <w:rPr>
-          <w:rFonts w:ascii="Times New Roman" w:hAnsi="Times New Roman" w:cs="Times New Roman"/>
-          <w:b/>
-          <w:bCs/>
-          <w:color w:val="000000" w:themeColor="text1"/>
-        </w:rPr>
-        <w:t>sumy</w:t>
-      </w:r>
-      <w:proofErr w:type="spellEnd"/>
-      <w:r>
-        <w:rPr>
-          <w:rFonts w:ascii="Times New Roman" w:hAnsi="Times New Roman" w:cs="Times New Roman"/>
-          <w:b/>
-          <w:bCs/>
-          <w:color w:val="000000" w:themeColor="text1"/>
-        </w:rPr>
-        <w:t xml:space="preserve"> (CRC)</w:t>
+        <w:t xml:space="preserve"> Opis metódy kontrolnej sumy (CRC)</w:t>
       </w:r>
       <w:bookmarkEnd w:id="12"/>
     </w:p>
@@ -5884,7 +5723,7 @@
           <w:color w:val="000000" w:themeColor="text1"/>
         </w:rPr>
       </w:pPr>
-      <w:bookmarkStart w:id="13" w:name="_Toc121222324"/>
+      <w:bookmarkStart w:id="13" w:name="_Toc121253521"/>
       <w:r>
         <w:rPr>
           <w:rFonts w:ascii="Times New Roman" w:hAnsi="Times New Roman" w:cs="Times New Roman"/>
@@ -5911,60 +5750,9 @@
           <w:bCs/>
           <w:color w:val="000000" w:themeColor="text1"/>
         </w:rPr>
-        <w:t xml:space="preserve">.4 </w:t>
-      </w:r>
-      <w:proofErr w:type="spellStart"/>
-      <w:r>
-        <w:rPr>
-          <w:rFonts w:ascii="Times New Roman" w:hAnsi="Times New Roman" w:cs="Times New Roman"/>
-          <w:b/>
-          <w:bCs/>
-          <w:color w:val="000000" w:themeColor="text1"/>
-        </w:rPr>
-        <w:t>Opis</w:t>
-      </w:r>
-      <w:proofErr w:type="spellEnd"/>
-      <w:r>
-        <w:rPr>
-          <w:rFonts w:ascii="Times New Roman" w:hAnsi="Times New Roman" w:cs="Times New Roman"/>
-          <w:b/>
-          <w:bCs/>
-          <w:color w:val="000000" w:themeColor="text1"/>
-        </w:rPr>
-        <w:t xml:space="preserve"> </w:t>
-      </w:r>
-      <w:proofErr w:type="spellStart"/>
-      <w:r>
-        <w:rPr>
-          <w:rFonts w:ascii="Times New Roman" w:hAnsi="Times New Roman" w:cs="Times New Roman"/>
-          <w:b/>
-          <w:bCs/>
-          <w:color w:val="000000" w:themeColor="text1"/>
-        </w:rPr>
-        <w:t>použitej</w:t>
-      </w:r>
-      <w:proofErr w:type="spellEnd"/>
-      <w:r>
-        <w:rPr>
-          <w:rFonts w:ascii="Times New Roman" w:hAnsi="Times New Roman" w:cs="Times New Roman"/>
-          <w:b/>
-          <w:bCs/>
-          <w:color w:val="000000" w:themeColor="text1"/>
-        </w:rPr>
-        <w:t xml:space="preserve"> ARQ </w:t>
-      </w:r>
-      <w:proofErr w:type="spellStart"/>
-      <w:r>
-        <w:rPr>
-          <w:rFonts w:ascii="Times New Roman" w:hAnsi="Times New Roman" w:cs="Times New Roman"/>
-          <w:b/>
-          <w:bCs/>
-          <w:color w:val="000000" w:themeColor="text1"/>
-        </w:rPr>
-        <w:t>metódy</w:t>
+        <w:t>.4 Opis použitej ARQ metódy</w:t>
       </w:r>
       <w:bookmarkEnd w:id="13"/>
-      <w:proofErr w:type="spellEnd"/>
     </w:p>
     <w:p>
       <w:pPr>
@@ -6175,7 +5963,7 @@
           <w:lang w:val="sk-SK"/>
         </w:rPr>
       </w:pPr>
-      <w:bookmarkStart w:id="14" w:name="_Toc121222325"/>
+      <w:bookmarkStart w:id="14" w:name="_Toc121253522"/>
       <w:r>
         <w:rPr>
           <w:rFonts w:ascii="Times New Roman" w:hAnsi="Times New Roman" w:cs="Times New Roman"/>
@@ -6578,7 +6366,7 @@
           <w:color w:val="000000" w:themeColor="text1"/>
         </w:rPr>
       </w:pPr>
-      <w:bookmarkStart w:id="15" w:name="_Toc121222326"/>
+      <w:bookmarkStart w:id="15" w:name="_Toc121253523"/>
       <w:r>
         <w:rPr>
           <w:rFonts w:ascii="Times New Roman" w:hAnsi="Times New Roman" w:cs="Times New Roman"/>
@@ -6622,80 +6410,9 @@
           <w:bCs/>
           <w:color w:val="000000" w:themeColor="text1"/>
         </w:rPr>
-        <w:t xml:space="preserve"> </w:t>
-      </w:r>
-      <w:proofErr w:type="spellStart"/>
-      <w:r>
-        <w:rPr>
-          <w:rFonts w:ascii="Times New Roman" w:hAnsi="Times New Roman" w:cs="Times New Roman"/>
-          <w:b/>
-          <w:bCs/>
-          <w:color w:val="000000" w:themeColor="text1"/>
-        </w:rPr>
-        <w:t>Opis</w:t>
-      </w:r>
-      <w:proofErr w:type="spellEnd"/>
-      <w:r>
-        <w:rPr>
-          <w:rFonts w:ascii="Times New Roman" w:hAnsi="Times New Roman" w:cs="Times New Roman"/>
-          <w:b/>
-          <w:bCs/>
-          <w:color w:val="000000" w:themeColor="text1"/>
-        </w:rPr>
-        <w:t xml:space="preserve"> </w:t>
-      </w:r>
-      <w:proofErr w:type="spellStart"/>
-      <w:r>
-        <w:rPr>
-          <w:rFonts w:ascii="Times New Roman" w:hAnsi="Times New Roman" w:cs="Times New Roman"/>
-          <w:b/>
-          <w:bCs/>
-          <w:color w:val="000000" w:themeColor="text1"/>
-        </w:rPr>
-        <w:t>spôsobu</w:t>
-      </w:r>
-      <w:proofErr w:type="spellEnd"/>
-      <w:r>
-        <w:rPr>
-          <w:rFonts w:ascii="Times New Roman" w:hAnsi="Times New Roman" w:cs="Times New Roman"/>
-          <w:b/>
-          <w:bCs/>
-          <w:color w:val="000000" w:themeColor="text1"/>
-        </w:rPr>
-        <w:t xml:space="preserve"> </w:t>
-      </w:r>
-      <w:proofErr w:type="spellStart"/>
-      <w:r>
-        <w:rPr>
-          <w:rFonts w:ascii="Times New Roman" w:hAnsi="Times New Roman" w:cs="Times New Roman"/>
-          <w:b/>
-          <w:bCs/>
-          <w:color w:val="000000" w:themeColor="text1"/>
-        </w:rPr>
-        <w:t>zmeny</w:t>
-      </w:r>
-      <w:proofErr w:type="spellEnd"/>
-      <w:r>
-        <w:rPr>
-          <w:rFonts w:ascii="Times New Roman" w:hAnsi="Times New Roman" w:cs="Times New Roman"/>
-          <w:b/>
-          <w:bCs/>
-          <w:color w:val="000000" w:themeColor="text1"/>
-        </w:rPr>
-        <w:t xml:space="preserve"> </w:t>
-      </w:r>
-      <w:proofErr w:type="spellStart"/>
-      <w:r>
-        <w:rPr>
-          <w:rFonts w:ascii="Times New Roman" w:hAnsi="Times New Roman" w:cs="Times New Roman"/>
-          <w:b/>
-          <w:bCs/>
-          <w:color w:val="000000" w:themeColor="text1"/>
-        </w:rPr>
-        <w:t>úloh</w:t>
+        <w:t xml:space="preserve"> Opis spôsobu zmeny úloh</w:t>
       </w:r>
       <w:bookmarkEnd w:id="15"/>
-      <w:proofErr w:type="spellEnd"/>
     </w:p>
     <w:p>
       <w:pPr>
@@ -7489,7 +7206,7 @@
           <w:lang w:val="sk-SK"/>
         </w:rPr>
       </w:pPr>
-      <w:bookmarkStart w:id="16" w:name="_Toc121222327"/>
+      <w:bookmarkStart w:id="16" w:name="_Toc121253524"/>
       <w:r>
         <w:rPr>
           <w:rFonts w:ascii="Times New Roman" w:hAnsi="Times New Roman" w:cs="Times New Roman"/>
@@ -8017,7 +7734,7 @@
           <w:lang w:val="sk-SK"/>
         </w:rPr>
       </w:pPr>
-      <w:bookmarkStart w:id="17" w:name="_Toc121222328"/>
+      <w:bookmarkStart w:id="17" w:name="_Toc121253525"/>
       <w:r>
         <w:rPr>
           <w:rFonts w:ascii="Times New Roman" w:hAnsi="Times New Roman" w:cs="Times New Roman"/>
@@ -8037,17 +7754,7 @@
           <w:color w:val="000000" w:themeColor="text1"/>
           <w:lang w:val="sk-SK"/>
         </w:rPr>
-        <w:t xml:space="preserve"> </w:t>
-      </w:r>
-      <w:r>
-        <w:rPr>
-          <w:rFonts w:ascii="Times New Roman" w:hAnsi="Times New Roman" w:cs="Times New Roman"/>
-          <w:b/>
-          <w:bCs/>
-          <w:color w:val="000000" w:themeColor="text1"/>
-          <w:lang w:val="sk-SK"/>
-        </w:rPr>
-        <w:t>Opis dôležitých častí programu</w:t>
+        <w:t xml:space="preserve"> Opis dôležitých častí programu</w:t>
       </w:r>
       <w:bookmarkEnd w:id="17"/>
     </w:p>
@@ -8160,7 +7867,7 @@
           <w:lang w:val="sk-SK"/>
         </w:rPr>
       </w:pPr>
-      <w:bookmarkStart w:id="18" w:name="_Toc121222329"/>
+      <w:bookmarkStart w:id="18" w:name="_Toc121253526"/>
       <w:r>
         <w:rPr>
           <w:rFonts w:ascii="Times New Roman" w:hAnsi="Times New Roman" w:cs="Times New Roman"/>
@@ -8209,29 +7916,29 @@
           <w:color w:val="000000" w:themeColor="text1"/>
           <w:lang w:val="sk-SK"/>
         </w:rPr>
-        <w:t>Diagram</w:t>
+        <w:t xml:space="preserve">Diagram </w:t>
+      </w:r>
+      <w:r>
+        <w:rPr>
+          <w:rFonts w:ascii="Times New Roman" w:hAnsi="Times New Roman" w:cs="Times New Roman"/>
+          <w:b/>
+          <w:bCs/>
+          <w:color w:val="000000" w:themeColor="text1"/>
+          <w:lang w:val="sk-SK"/>
+        </w:rPr>
+        <w:t xml:space="preserve">priebehu </w:t>
+      </w:r>
+      <w:r>
+        <w:rPr>
+          <w:rFonts w:ascii="Times New Roman" w:hAnsi="Times New Roman" w:cs="Times New Roman"/>
+          <w:b/>
+          <w:bCs/>
+          <w:color w:val="000000" w:themeColor="text1"/>
+          <w:lang w:val="sk-SK"/>
+        </w:rPr>
+        <w:t>programu</w:t>
       </w:r>
       <w:bookmarkEnd w:id="18"/>
-      <w:r>
-        <w:rPr>
-          <w:rFonts w:ascii="Times New Roman" w:hAnsi="Times New Roman" w:cs="Times New Roman"/>
-          <w:b/>
-          <w:bCs/>
-          <w:color w:val="000000" w:themeColor="text1"/>
-          <w:lang w:val="sk-SK"/>
-        </w:rPr>
-        <w:t xml:space="preserve"> </w:t>
-      </w:r>
-      <w:r>
-        <w:rPr>
-          <w:rFonts w:ascii="Times New Roman" w:hAnsi="Times New Roman" w:cs="Times New Roman"/>
-          <w:b/>
-          <w:bCs/>
-          <w:color w:val="000000" w:themeColor="text1"/>
-          <w:lang w:val="sk-SK"/>
-        </w:rPr>
-        <w:t>priebehu komunikácie</w:t>
-      </w:r>
     </w:p>
     <w:p>
       <w:pPr>
@@ -8243,33 +7950,160 @@
           <w:lang w:val="sk-SK"/>
         </w:rPr>
       </w:pPr>
+      <w:r>
+        <w:rPr>
+          <w:rFonts w:ascii="Times New Roman" w:hAnsi="Times New Roman" w:cs="Times New Roman"/>
+          <w:noProof/>
+          <w:sz w:val="24"/>
+          <w:szCs w:val="24"/>
+          <w:lang w:val="sk-SK"/>
+        </w:rPr>
+        <w:drawing>
+          <wp:anchor distT="0" distB="0" distL="114300" distR="114300" simplePos="0" relativeHeight="251670528" behindDoc="0" locked="0" layoutInCell="1" allowOverlap="1" wp14:anchorId="139EE0E5" wp14:editId="4FB34DF3">
+            <wp:simplePos x="0" y="0"/>
+            <wp:positionH relativeFrom="column">
+              <wp:posOffset>186690</wp:posOffset>
+            </wp:positionH>
+            <wp:positionV relativeFrom="paragraph">
+              <wp:posOffset>309765</wp:posOffset>
+            </wp:positionV>
+            <wp:extent cx="5396230" cy="6388100"/>
+            <wp:effectExtent l="0" t="0" r="0" b="0"/>
+            <wp:wrapSquare wrapText="bothSides"/>
+            <wp:docPr id="16" name="Picture 16" descr="Diagram&#10;&#10;Description automatically generated"/>
+            <wp:cNvGraphicFramePr>
+              <a:graphicFrameLocks xmlns:a="http://schemas.openxmlformats.org/drawingml/2006/main" noChangeAspect="1"/>
+            </wp:cNvGraphicFramePr>
+            <a:graphic xmlns:a="http://schemas.openxmlformats.org/drawingml/2006/main">
+              <a:graphicData uri="http://schemas.openxmlformats.org/drawingml/2006/picture">
+                <pic:pic xmlns:pic="http://schemas.openxmlformats.org/drawingml/2006/picture">
+                  <pic:nvPicPr>
+                    <pic:cNvPr id="16" name="Picture 16" descr="Diagram&#10;&#10;Description automatically generated"/>
+                    <pic:cNvPicPr/>
+                  </pic:nvPicPr>
+                  <pic:blipFill>
+                    <a:blip r:embed="rId15">
+                      <a:extLst>
+                        <a:ext uri="{28A0092B-C50C-407E-A947-70E740481C1C}">
+                          <a14:useLocalDpi xmlns:a14="http://schemas.microsoft.com/office/drawing/2010/main" val="0"/>
+                        </a:ext>
+                      </a:extLst>
+                    </a:blip>
+                    <a:stretch>
+                      <a:fillRect/>
+                    </a:stretch>
+                  </pic:blipFill>
+                  <pic:spPr>
+                    <a:xfrm>
+                      <a:off x="0" y="0"/>
+                      <a:ext cx="5396230" cy="6388100"/>
+                    </a:xfrm>
+                    <a:prstGeom prst="rect">
+                      <a:avLst/>
+                    </a:prstGeom>
+                  </pic:spPr>
+                </pic:pic>
+              </a:graphicData>
+            </a:graphic>
+            <wp14:sizeRelH relativeFrom="page">
+              <wp14:pctWidth>0</wp14:pctWidth>
+            </wp14:sizeRelH>
+            <wp14:sizeRelV relativeFrom="page">
+              <wp14:pctHeight>0</wp14:pctHeight>
+            </wp14:sizeRelV>
+          </wp:anchor>
+        </w:drawing>
+      </w:r>
     </w:p>
     <w:p>
       <w:pPr>
         <w:tabs>
-          <w:tab w:val="left" w:pos="709"/>
           <w:tab w:val="left" w:pos="1164"/>
+          <w:tab w:val="left" w:pos="1356"/>
           <w:tab w:val="left" w:pos="1728"/>
         </w:tabs>
-        <w:jc w:val="both"/>
-        <w:rPr>
-          <w:rFonts w:ascii="Times New Roman" w:hAnsi="Times New Roman" w:cs="Times New Roman"/>
-          <w:noProof/>
-          <w:sz w:val="24"/>
-          <w:szCs w:val="24"/>
-          <w:lang w:val="sk-SK"/>
-        </w:rPr>
-      </w:pPr>
-      <w:r>
-        <w:rPr>
-          <w:rFonts w:ascii="Times New Roman" w:hAnsi="Times New Roman" w:cs="Times New Roman"/>
-          <w:noProof/>
-          <w:sz w:val="24"/>
-          <w:szCs w:val="24"/>
-          <w:lang w:val="sk-SK"/>
-        </w:rPr>
-        <w:tab/>
-        <w:t>A</w:t>
+        <w:jc w:val="center"/>
+        <w:rPr>
+          <w:i/>
+          <w:iCs/>
+          <w:color w:val="595959" w:themeColor="text1" w:themeTint="A6"/>
+          <w:sz w:val="20"/>
+          <w:szCs w:val="20"/>
+          <w:lang w:val="sk-SK"/>
+        </w:rPr>
+      </w:pPr>
+    </w:p>
+    <w:p>
+      <w:pPr>
+        <w:tabs>
+          <w:tab w:val="left" w:pos="1164"/>
+          <w:tab w:val="left" w:pos="1356"/>
+          <w:tab w:val="left" w:pos="1728"/>
+        </w:tabs>
+        <w:jc w:val="center"/>
+        <w:rPr>
+          <w:i/>
+          <w:iCs/>
+          <w:color w:val="595959" w:themeColor="text1" w:themeTint="A6"/>
+          <w:sz w:val="20"/>
+          <w:szCs w:val="20"/>
+          <w:lang w:val="sk-SK"/>
+        </w:rPr>
+      </w:pPr>
+      <w:r>
+        <w:rPr>
+          <w:i/>
+          <w:iCs/>
+          <w:color w:val="595959" w:themeColor="text1" w:themeTint="A6"/>
+          <w:sz w:val="20"/>
+          <w:szCs w:val="20"/>
+          <w:lang w:val="sk-SK"/>
+        </w:rPr>
+        <w:t xml:space="preserve">Obr. </w:t>
+      </w:r>
+      <w:r>
+        <w:rPr>
+          <w:i/>
+          <w:iCs/>
+          <w:color w:val="595959" w:themeColor="text1" w:themeTint="A6"/>
+          <w:sz w:val="20"/>
+          <w:szCs w:val="20"/>
+          <w:lang w:val="sk-SK"/>
+        </w:rPr>
+        <w:t>3.</w:t>
+      </w:r>
+      <w:r>
+        <w:rPr>
+          <w:i/>
+          <w:iCs/>
+          <w:color w:val="595959" w:themeColor="text1" w:themeTint="A6"/>
+          <w:sz w:val="20"/>
+          <w:szCs w:val="20"/>
+          <w:lang w:val="sk-SK"/>
+        </w:rPr>
+        <w:t>1</w:t>
+      </w:r>
+      <w:r>
+        <w:rPr>
+          <w:i/>
+          <w:iCs/>
+          <w:color w:val="595959" w:themeColor="text1" w:themeTint="A6"/>
+          <w:sz w:val="20"/>
+          <w:szCs w:val="20"/>
+          <w:lang w:val="sk-SK"/>
+        </w:rPr>
+        <w:t xml:space="preserve"> </w:t>
+      </w:r>
+      <w:r>
+        <w:rPr>
+          <w:i/>
+          <w:iCs/>
+          <w:color w:val="595959" w:themeColor="text1" w:themeTint="A6"/>
+          <w:sz w:val="20"/>
+          <w:szCs w:val="20"/>
+          <w:lang w:val="sk-SK"/>
+        </w:rPr>
+        <w:t>Diagram inicializácie oboch entít v programe</w:t>
       </w:r>
     </w:p>
     <w:p>
@@ -8283,7 +8117,7 @@
           <w:lang w:val="sk-SK"/>
         </w:rPr>
       </w:pPr>
-      <w:bookmarkStart w:id="19" w:name="_Toc121222330"/>
+      <w:bookmarkStart w:id="19" w:name="_Toc121253527"/>
       <w:r>
         <w:rPr>
           <w:rFonts w:ascii="Times New Roman" w:hAnsi="Times New Roman" w:cs="Times New Roman"/>
@@ -8292,6 +8126,7 @@
           <w:color w:val="000000" w:themeColor="text1"/>
           <w:lang w:val="sk-SK"/>
         </w:rPr>
+        <w:lastRenderedPageBreak/>
         <w:t>3</w:t>
       </w:r>
       <w:r>
@@ -8324,17 +8159,17 @@
         </w:rPr>
         <w:t xml:space="preserve"> </w:t>
       </w:r>
+      <w:r>
+        <w:rPr>
+          <w:rFonts w:ascii="Times New Roman" w:hAnsi="Times New Roman" w:cs="Times New Roman"/>
+          <w:b/>
+          <w:bCs/>
+          <w:color w:val="000000" w:themeColor="text1"/>
+          <w:lang w:val="sk-SK"/>
+        </w:rPr>
+        <w:t>Zabalenie a rozbalenie paketov</w:t>
+      </w:r>
       <w:bookmarkEnd w:id="19"/>
-      <w:r>
-        <w:rPr>
-          <w:rFonts w:ascii="Times New Roman" w:hAnsi="Times New Roman" w:cs="Times New Roman"/>
-          <w:b/>
-          <w:bCs/>
-          <w:color w:val="000000" w:themeColor="text1"/>
-          <w:lang w:val="sk-SK"/>
-        </w:rPr>
-        <w:t>Zabalenie a rozbalenie paketov</w:t>
-      </w:r>
     </w:p>
     <w:p>
       <w:pPr>
@@ -8746,7 +8581,7 @@
                     <pic:cNvPicPr/>
                   </pic:nvPicPr>
                   <pic:blipFill>
-                    <a:blip r:embed="rId15"/>
+                    <a:blip r:embed="rId16"/>
                     <a:stretch>
                       <a:fillRect/>
                     </a:stretch>
@@ -8804,7 +8639,18 @@
           <w:szCs w:val="20"/>
           <w:lang w:val="sk-SK"/>
         </w:rPr>
-        <w:t>3.1</w:t>
+        <w:t>3.</w:t>
+      </w:r>
+      <w:r>
+        <w:rPr>
+          <w:i/>
+          <w:iCs/>
+          <w:color w:val="595959" w:themeColor="text1" w:themeTint="A6"/>
+          <w:sz w:val="20"/>
+          <w:szCs w:val="20"/>
+          <w:lang w:val="sk-SK"/>
+        </w:rPr>
+        <w:t>2</w:t>
       </w:r>
       <w:r>
         <w:rPr>
@@ -8957,7 +8803,6 @@
           <w:szCs w:val="24"/>
           <w:lang w:val="sk-SK"/>
         </w:rPr>
-        <w:lastRenderedPageBreak/>
         <w:drawing>
           <wp:inline distT="0" distB="0" distL="0" distR="0" wp14:anchorId="312B7881" wp14:editId="58AABA6C">
             <wp:extent cx="5731510" cy="1706880"/>
@@ -8974,7 +8819,7 @@
                     <pic:cNvPicPr/>
                   </pic:nvPicPr>
                   <pic:blipFill>
-                    <a:blip r:embed="rId16"/>
+                    <a:blip r:embed="rId17"/>
                     <a:stretch>
                       <a:fillRect/>
                     </a:stretch>
@@ -9043,7 +8888,7 @@
           <w:szCs w:val="20"/>
           <w:lang w:val="sk-SK"/>
         </w:rPr>
-        <w:t>2</w:t>
+        <w:t>3</w:t>
       </w:r>
       <w:r>
         <w:rPr>
@@ -9065,30 +8910,107 @@
           <w:szCs w:val="20"/>
           <w:lang w:val="sk-SK"/>
         </w:rPr>
-        <w:t xml:space="preserve">Metóda </w:t>
-      </w:r>
-      <w:r>
-        <w:rPr>
-          <w:i/>
-          <w:iCs/>
-          <w:color w:val="595959" w:themeColor="text1" w:themeTint="A6"/>
-          <w:sz w:val="20"/>
-          <w:szCs w:val="20"/>
-          <w:lang w:val="sk-SK"/>
-        </w:rPr>
-        <w:t>decode_data_</w:t>
-      </w:r>
-      <w:r>
-        <w:rPr>
-          <w:i/>
-          <w:iCs/>
-          <w:color w:val="595959" w:themeColor="text1" w:themeTint="A6"/>
-          <w:sz w:val="20"/>
-          <w:szCs w:val="20"/>
-          <w:lang w:val="sk-SK"/>
-        </w:rPr>
-        <w:t>packet() triedy General</w:t>
-      </w:r>
+        <w:t>Metóda decode_data_packet() triedy General</w:t>
+      </w:r>
+    </w:p>
+    <w:p>
+      <w:pPr>
+        <w:pStyle w:val="Heading2"/>
+        <w:rPr>
+          <w:rFonts w:ascii="Times New Roman" w:hAnsi="Times New Roman" w:cs="Times New Roman"/>
+          <w:b/>
+          <w:bCs/>
+          <w:color w:val="000000" w:themeColor="text1"/>
+          <w:lang w:val="sk-SK"/>
+        </w:rPr>
+      </w:pPr>
+    </w:p>
+    <w:p>
+      <w:pPr>
+        <w:spacing w:after="0"/>
+        <w:rPr>
+          <w:rFonts w:ascii="Times New Roman" w:hAnsi="Times New Roman" w:cs="Times New Roman"/>
+          <w:sz w:val="26"/>
+          <w:szCs w:val="26"/>
+          <w:lang w:val="sk-SK"/>
+        </w:rPr>
+      </w:pPr>
+    </w:p>
+    <w:p>
+      <w:pPr>
+        <w:pStyle w:val="Heading2"/>
+        <w:rPr>
+          <w:rFonts w:ascii="Times New Roman" w:hAnsi="Times New Roman" w:cs="Times New Roman"/>
+          <w:b/>
+          <w:bCs/>
+          <w:color w:val="000000" w:themeColor="text1"/>
+          <w:lang w:val="sk-SK"/>
+        </w:rPr>
+      </w:pPr>
+      <w:bookmarkStart w:id="20" w:name="_Toc121253528"/>
+      <w:r>
+        <w:rPr>
+          <w:rFonts w:ascii="Times New Roman" w:hAnsi="Times New Roman" w:cs="Times New Roman"/>
+          <w:b/>
+          <w:bCs/>
+          <w:color w:val="000000" w:themeColor="text1"/>
+          <w:lang w:val="sk-SK"/>
+        </w:rPr>
+        <w:lastRenderedPageBreak/>
+        <w:t>3</w:t>
+      </w:r>
+      <w:r>
+        <w:rPr>
+          <w:rFonts w:ascii="Times New Roman" w:hAnsi="Times New Roman" w:cs="Times New Roman"/>
+          <w:b/>
+          <w:bCs/>
+          <w:color w:val="000000" w:themeColor="text1"/>
+          <w:lang w:val="sk-SK"/>
+        </w:rPr>
+        <w:t>.</w:t>
+      </w:r>
+      <w:r>
+        <w:rPr>
+          <w:rFonts w:ascii="Times New Roman" w:hAnsi="Times New Roman" w:cs="Times New Roman"/>
+          <w:b/>
+          <w:bCs/>
+          <w:color w:val="000000" w:themeColor="text1"/>
+          <w:lang w:val="sk-SK"/>
+        </w:rPr>
+        <w:t>3</w:t>
+      </w:r>
+      <w:r>
+        <w:rPr>
+          <w:rFonts w:ascii="Times New Roman" w:hAnsi="Times New Roman" w:cs="Times New Roman"/>
+          <w:b/>
+          <w:bCs/>
+          <w:color w:val="000000" w:themeColor="text1"/>
+          <w:lang w:val="sk-SK"/>
+        </w:rPr>
+        <w:t xml:space="preserve"> </w:t>
+      </w:r>
+      <w:r>
+        <w:rPr>
+          <w:rFonts w:ascii="Times New Roman" w:hAnsi="Times New Roman" w:cs="Times New Roman"/>
+          <w:b/>
+          <w:bCs/>
+          <w:color w:val="000000" w:themeColor="text1"/>
+          <w:lang w:val="sk-SK"/>
+        </w:rPr>
+        <w:t>Odosielanie a prijímanie dátových paketov</w:t>
+      </w:r>
+      <w:bookmarkEnd w:id="20"/>
+    </w:p>
+    <w:p>
+      <w:pPr>
+        <w:spacing w:after="0"/>
+        <w:rPr>
+          <w:rFonts w:ascii="Times New Roman" w:hAnsi="Times New Roman" w:cs="Times New Roman"/>
+          <w:sz w:val="26"/>
+          <w:szCs w:val="26"/>
+          <w:lang w:val="sk-SK"/>
+        </w:rPr>
+      </w:pPr>
     </w:p>
     <w:p>
       <w:pPr>
@@ -9106,81 +9028,106 @@
           <w:lang w:val="sk-SK"/>
         </w:rPr>
       </w:pPr>
-    </w:p>
-    <w:p>
-      <w:pPr>
-        <w:pStyle w:val="Heading2"/>
-        <w:rPr>
-          <w:rFonts w:ascii="Times New Roman" w:hAnsi="Times New Roman" w:cs="Times New Roman"/>
-          <w:b/>
-          <w:bCs/>
-          <w:color w:val="000000" w:themeColor="text1"/>
-          <w:lang w:val="sk-SK"/>
-        </w:rPr>
-      </w:pPr>
-      <w:bookmarkStart w:id="20" w:name="_Toc121222331"/>
-      <w:r>
-        <w:rPr>
-          <w:rFonts w:ascii="Times New Roman" w:hAnsi="Times New Roman" w:cs="Times New Roman"/>
-          <w:b/>
-          <w:bCs/>
-          <w:color w:val="000000" w:themeColor="text1"/>
-          <w:lang w:val="sk-SK"/>
-        </w:rPr>
-        <w:t>3</w:t>
-      </w:r>
-      <w:r>
-        <w:rPr>
-          <w:rFonts w:ascii="Times New Roman" w:hAnsi="Times New Roman" w:cs="Times New Roman"/>
-          <w:b/>
-          <w:bCs/>
-          <w:color w:val="000000" w:themeColor="text1"/>
-          <w:lang w:val="sk-SK"/>
-        </w:rPr>
-        <w:t>.</w:t>
-      </w:r>
-      <w:r>
-        <w:rPr>
-          <w:rFonts w:ascii="Times New Roman" w:hAnsi="Times New Roman" w:cs="Times New Roman"/>
-          <w:b/>
-          <w:bCs/>
-          <w:color w:val="000000" w:themeColor="text1"/>
-          <w:lang w:val="sk-SK"/>
-        </w:rPr>
-        <w:t>3</w:t>
-      </w:r>
-      <w:r>
-        <w:rPr>
-          <w:rFonts w:ascii="Times New Roman" w:hAnsi="Times New Roman" w:cs="Times New Roman"/>
-          <w:b/>
-          <w:bCs/>
-          <w:color w:val="000000" w:themeColor="text1"/>
-          <w:lang w:val="sk-SK"/>
-        </w:rPr>
-        <w:t xml:space="preserve"> </w:t>
-      </w:r>
-      <w:bookmarkEnd w:id="20"/>
-      <w:r>
-        <w:rPr>
-          <w:rFonts w:ascii="Times New Roman" w:hAnsi="Times New Roman" w:cs="Times New Roman"/>
-          <w:b/>
-          <w:bCs/>
-          <w:color w:val="000000" w:themeColor="text1"/>
-          <w:lang w:val="sk-SK"/>
-        </w:rPr>
-        <w:t>Odosielanie a prijímanie dátových paketov</w:t>
-      </w:r>
-    </w:p>
-    <w:p>
-      <w:pPr>
-        <w:spacing w:after="0"/>
-        <w:rPr>
-          <w:rFonts w:ascii="Times New Roman" w:hAnsi="Times New Roman" w:cs="Times New Roman"/>
-          <w:sz w:val="26"/>
-          <w:szCs w:val="26"/>
-          <w:lang w:val="sk-SK"/>
-        </w:rPr>
-      </w:pPr>
+      <w:r>
+        <w:rPr>
+          <w:rFonts w:ascii="Times New Roman" w:hAnsi="Times New Roman" w:cs="Times New Roman"/>
+          <w:noProof/>
+          <w:sz w:val="24"/>
+          <w:szCs w:val="24"/>
+          <w:lang w:val="sk-SK"/>
+        </w:rPr>
+        <w:tab/>
+      </w:r>
+      <w:r>
+        <w:rPr>
+          <w:rFonts w:ascii="Times New Roman" w:hAnsi="Times New Roman" w:cs="Times New Roman"/>
+          <w:noProof/>
+          <w:sz w:val="24"/>
+          <w:szCs w:val="24"/>
+          <w:lang w:val="sk-SK"/>
+        </w:rPr>
+        <w:t xml:space="preserve">Odosielanie dátových paketov sa z logických dôvodov uskutočňuje iba na strane klienta, preto sa skupina metód </w:t>
+      </w:r>
+      <w:r>
+        <w:rPr>
+          <w:rFonts w:ascii="Times New Roman" w:hAnsi="Times New Roman" w:cs="Times New Roman"/>
+          <w:i/>
+          <w:iCs/>
+          <w:noProof/>
+          <w:sz w:val="24"/>
+          <w:szCs w:val="24"/>
+          <w:lang w:val="sk-SK"/>
+        </w:rPr>
+        <w:t>create_transfer_</w:t>
+      </w:r>
+      <w:r>
+        <w:rPr>
+          <w:rFonts w:ascii="Times New Roman" w:hAnsi="Times New Roman" w:cs="Times New Roman"/>
+          <w:i/>
+          <w:iCs/>
+          <w:noProof/>
+          <w:sz w:val="24"/>
+          <w:szCs w:val="24"/>
+          <w:lang w:val="sk-SK"/>
+        </w:rPr>
+        <w:t>header</w:t>
+      </w:r>
+      <w:r>
+        <w:rPr>
+          <w:rFonts w:ascii="Times New Roman" w:hAnsi="Times New Roman" w:cs="Times New Roman"/>
+          <w:i/>
+          <w:iCs/>
+          <w:noProof/>
+          <w:sz w:val="24"/>
+          <w:szCs w:val="24"/>
+          <w:lang w:val="sk-SK"/>
+        </w:rPr>
+        <w:t xml:space="preserve">(), </w:t>
+      </w:r>
+      <w:r>
+        <w:rPr>
+          <w:rFonts w:ascii="Times New Roman" w:hAnsi="Times New Roman" w:cs="Times New Roman"/>
+          <w:i/>
+          <w:iCs/>
+          <w:noProof/>
+          <w:sz w:val="24"/>
+          <w:szCs w:val="24"/>
+          <w:lang w:val="sk-SK"/>
+        </w:rPr>
+        <w:t xml:space="preserve">create_fragments() </w:t>
+      </w:r>
+      <w:r>
+        <w:rPr>
+          <w:rFonts w:ascii="Times New Roman" w:hAnsi="Times New Roman" w:cs="Times New Roman"/>
+          <w:noProof/>
+          <w:sz w:val="24"/>
+          <w:szCs w:val="24"/>
+          <w:lang w:val="sk-SK"/>
+        </w:rPr>
+        <w:t>a </w:t>
+      </w:r>
+      <w:r>
+        <w:rPr>
+          <w:rFonts w:ascii="Times New Roman" w:hAnsi="Times New Roman" w:cs="Times New Roman"/>
+          <w:i/>
+          <w:iCs/>
+          <w:noProof/>
+          <w:sz w:val="24"/>
+          <w:szCs w:val="24"/>
+          <w:lang w:val="sk-SK"/>
+        </w:rPr>
+        <w:t>transfer_data()</w:t>
+      </w:r>
+      <w:r>
+        <w:rPr>
+          <w:rFonts w:ascii="Times New Roman" w:hAnsi="Times New Roman" w:cs="Times New Roman"/>
+          <w:noProof/>
+          <w:sz w:val="24"/>
+          <w:szCs w:val="24"/>
+          <w:lang w:val="sk-SK"/>
+        </w:rPr>
+        <w:t xml:space="preserve"> nachádza iba v triede Client.</w:t>
+      </w:r>
     </w:p>
     <w:p>
       <w:pPr>
@@ -9207,96 +9154,83 @@
           <w:lang w:val="sk-SK"/>
         </w:rPr>
         <w:tab/>
-      </w:r>
-      <w:r>
-        <w:rPr>
-          <w:rFonts w:ascii="Times New Roman" w:hAnsi="Times New Roman" w:cs="Times New Roman"/>
-          <w:noProof/>
-          <w:sz w:val="24"/>
-          <w:szCs w:val="24"/>
-          <w:lang w:val="sk-SK"/>
-        </w:rPr>
-        <w:t xml:space="preserve">Odosielanie dátových paketov sa z logických dôvodov uskutočňuje iba na strane klienta, preto sa skupina metód </w:t>
-      </w:r>
-      <w:r>
-        <w:rPr>
-          <w:rFonts w:ascii="Times New Roman" w:hAnsi="Times New Roman" w:cs="Times New Roman"/>
-          <w:i/>
-          <w:iCs/>
-          <w:noProof/>
-          <w:sz w:val="24"/>
-          <w:szCs w:val="24"/>
-          <w:lang w:val="sk-SK"/>
-        </w:rPr>
-        <w:t>create_transfer_</w:t>
-      </w:r>
-      <w:r>
-        <w:rPr>
-          <w:rFonts w:ascii="Times New Roman" w:hAnsi="Times New Roman" w:cs="Times New Roman"/>
-          <w:i/>
-          <w:iCs/>
-          <w:noProof/>
-          <w:sz w:val="24"/>
-          <w:szCs w:val="24"/>
-          <w:lang w:val="sk-SK"/>
-        </w:rPr>
-        <w:t>header</w:t>
-      </w:r>
-      <w:r>
-        <w:rPr>
-          <w:rFonts w:ascii="Times New Roman" w:hAnsi="Times New Roman" w:cs="Times New Roman"/>
-          <w:i/>
-          <w:iCs/>
-          <w:noProof/>
-          <w:sz w:val="24"/>
-          <w:szCs w:val="24"/>
-          <w:lang w:val="sk-SK"/>
-        </w:rPr>
-        <w:t xml:space="preserve">(), </w:t>
-      </w:r>
-      <w:r>
-        <w:rPr>
-          <w:rFonts w:ascii="Times New Roman" w:hAnsi="Times New Roman" w:cs="Times New Roman"/>
-          <w:i/>
-          <w:iCs/>
-          <w:noProof/>
-          <w:sz w:val="24"/>
-          <w:szCs w:val="24"/>
-          <w:lang w:val="sk-SK"/>
-        </w:rPr>
-        <w:t xml:space="preserve">create_fragments() </w:t>
-      </w:r>
-      <w:r>
-        <w:rPr>
-          <w:rFonts w:ascii="Times New Roman" w:hAnsi="Times New Roman" w:cs="Times New Roman"/>
-          <w:noProof/>
-          <w:sz w:val="24"/>
-          <w:szCs w:val="24"/>
-          <w:lang w:val="sk-SK"/>
-        </w:rPr>
-        <w:t>a </w:t>
-      </w:r>
-      <w:r>
-        <w:rPr>
-          <w:rFonts w:ascii="Times New Roman" w:hAnsi="Times New Roman" w:cs="Times New Roman"/>
-          <w:i/>
-          <w:iCs/>
-          <w:noProof/>
-          <w:sz w:val="24"/>
-          <w:szCs w:val="24"/>
-          <w:lang w:val="sk-SK"/>
-        </w:rPr>
-        <w:t>transfer_data()</w:t>
-      </w:r>
-      <w:r>
-        <w:rPr>
-          <w:rFonts w:ascii="Times New Roman" w:hAnsi="Times New Roman" w:cs="Times New Roman"/>
-          <w:noProof/>
-          <w:sz w:val="24"/>
-          <w:szCs w:val="24"/>
-          <w:lang w:val="sk-SK"/>
-        </w:rPr>
-        <w:t xml:space="preserve"> nachádza iba v triede Client.</w:t>
+        <w:t xml:space="preserve">Úlohou prvej z menovaných metód je </w:t>
+      </w:r>
+      <w:r>
+        <w:rPr>
+          <w:rFonts w:ascii="Times New Roman" w:hAnsi="Times New Roman" w:cs="Times New Roman"/>
+          <w:noProof/>
+          <w:sz w:val="24"/>
+          <w:szCs w:val="24"/>
+          <w:lang w:val="sk-SK"/>
+        </w:rPr>
+        <w:t xml:space="preserve">vytvorenie paketu typu 7 – </w:t>
+      </w:r>
+      <w:r>
+        <w:rPr>
+          <w:rFonts w:ascii="Times New Roman" w:hAnsi="Times New Roman" w:cs="Times New Roman"/>
+          <w:i/>
+          <w:iCs/>
+          <w:noProof/>
+          <w:sz w:val="24"/>
+          <w:szCs w:val="24"/>
+          <w:lang w:val="sk-SK"/>
+        </w:rPr>
+        <w:t>DATA_INIT</w:t>
+      </w:r>
+      <w:r>
+        <w:rPr>
+          <w:rFonts w:ascii="Times New Roman" w:hAnsi="Times New Roman" w:cs="Times New Roman"/>
+          <w:noProof/>
+          <w:sz w:val="24"/>
+          <w:szCs w:val="24"/>
+          <w:lang w:val="sk-SK"/>
+        </w:rPr>
+        <w:t xml:space="preserve"> so všetkými potrebnými údajmi. Pri tomto pakete sa do políčka </w:t>
+      </w:r>
+      <w:r>
+        <w:rPr>
+          <w:rFonts w:ascii="Times New Roman" w:hAnsi="Times New Roman" w:cs="Times New Roman"/>
+          <w:i/>
+          <w:iCs/>
+          <w:noProof/>
+          <w:sz w:val="24"/>
+          <w:szCs w:val="24"/>
+          <w:lang w:val="sk-SK"/>
+        </w:rPr>
+        <w:t>poradové číslo</w:t>
+      </w:r>
+      <w:r>
+        <w:rPr>
+          <w:rFonts w:ascii="Times New Roman" w:hAnsi="Times New Roman" w:cs="Times New Roman"/>
+          <w:noProof/>
+          <w:sz w:val="24"/>
+          <w:szCs w:val="24"/>
+          <w:lang w:val="sk-SK"/>
+        </w:rPr>
+        <w:t xml:space="preserve"> uloží počet fragmentov, ktoré má server očakávať, a do </w:t>
+      </w:r>
+      <w:r>
+        <w:rPr>
+          <w:rFonts w:ascii="Times New Roman" w:hAnsi="Times New Roman" w:cs="Times New Roman"/>
+          <w:i/>
+          <w:iCs/>
+          <w:noProof/>
+          <w:sz w:val="24"/>
+          <w:szCs w:val="24"/>
+          <w:lang w:val="sk-SK"/>
+        </w:rPr>
+        <w:t>dáta</w:t>
+      </w:r>
+      <w:r>
+        <w:rPr>
+          <w:rFonts w:ascii="Times New Roman" w:hAnsi="Times New Roman" w:cs="Times New Roman"/>
+          <w:noProof/>
+          <w:sz w:val="24"/>
+          <w:szCs w:val="24"/>
+          <w:lang w:val="sk-SK"/>
+        </w:rPr>
+        <w:t xml:space="preserve"> sa vkladá v prípade textovej správy slovo „text“ a v prípade súboru názov aj s príponou. </w:t>
       </w:r>
     </w:p>
     <w:p>
@@ -9323,18 +9257,649 @@
           <w:szCs w:val="24"/>
           <w:lang w:val="sk-SK"/>
         </w:rPr>
+        <w:drawing>
+          <wp:inline distT="0" distB="0" distL="0" distR="0" wp14:anchorId="5D7746D5" wp14:editId="23A633AE">
+            <wp:extent cx="5731510" cy="2160905"/>
+            <wp:effectExtent l="0" t="0" r="2540" b="0"/>
+            <wp:docPr id="8" name="Picture 8" descr="Text&#10;&#10;Description automatically generated"/>
+            <wp:cNvGraphicFramePr>
+              <a:graphicFrameLocks xmlns:a="http://schemas.openxmlformats.org/drawingml/2006/main" noChangeAspect="1"/>
+            </wp:cNvGraphicFramePr>
+            <a:graphic xmlns:a="http://schemas.openxmlformats.org/drawingml/2006/main">
+              <a:graphicData uri="http://schemas.openxmlformats.org/drawingml/2006/picture">
+                <pic:pic xmlns:pic="http://schemas.openxmlformats.org/drawingml/2006/picture">
+                  <pic:nvPicPr>
+                    <pic:cNvPr id="8" name="Picture 8" descr="Text&#10;&#10;Description automatically generated"/>
+                    <pic:cNvPicPr/>
+                  </pic:nvPicPr>
+                  <pic:blipFill>
+                    <a:blip r:embed="rId18"/>
+                    <a:stretch>
+                      <a:fillRect/>
+                    </a:stretch>
+                  </pic:blipFill>
+                  <pic:spPr>
+                    <a:xfrm>
+                      <a:off x="0" y="0"/>
+                      <a:ext cx="5731510" cy="2160905"/>
+                    </a:xfrm>
+                    <a:prstGeom prst="rect">
+                      <a:avLst/>
+                    </a:prstGeom>
+                  </pic:spPr>
+                </pic:pic>
+              </a:graphicData>
+            </a:graphic>
+          </wp:inline>
+        </w:drawing>
+      </w:r>
+    </w:p>
+    <w:p>
+      <w:pPr>
+        <w:tabs>
+          <w:tab w:val="left" w:pos="1164"/>
+          <w:tab w:val="left" w:pos="1356"/>
+          <w:tab w:val="left" w:pos="1728"/>
+        </w:tabs>
+        <w:jc w:val="center"/>
+        <w:rPr>
+          <w:i/>
+          <w:iCs/>
+          <w:color w:val="595959" w:themeColor="text1" w:themeTint="A6"/>
+          <w:sz w:val="20"/>
+          <w:szCs w:val="20"/>
+          <w:lang w:val="sk-SK"/>
+        </w:rPr>
+      </w:pPr>
+      <w:r>
+        <w:rPr>
+          <w:i/>
+          <w:iCs/>
+          <w:color w:val="595959" w:themeColor="text1" w:themeTint="A6"/>
+          <w:sz w:val="20"/>
+          <w:szCs w:val="20"/>
+          <w:lang w:val="sk-SK"/>
+        </w:rPr>
+        <w:t xml:space="preserve">Obr. </w:t>
+      </w:r>
+      <w:r>
+        <w:rPr>
+          <w:i/>
+          <w:iCs/>
+          <w:color w:val="595959" w:themeColor="text1" w:themeTint="A6"/>
+          <w:sz w:val="20"/>
+          <w:szCs w:val="20"/>
+          <w:lang w:val="sk-SK"/>
+        </w:rPr>
+        <w:t>3.4</w:t>
+      </w:r>
+      <w:r>
+        <w:rPr>
+          <w:i/>
+          <w:iCs/>
+          <w:color w:val="595959" w:themeColor="text1" w:themeTint="A6"/>
+          <w:sz w:val="20"/>
+          <w:szCs w:val="20"/>
+          <w:lang w:val="sk-SK"/>
+        </w:rPr>
+        <w:t xml:space="preserve"> </w:t>
+      </w:r>
+      <w:r>
+        <w:rPr>
+          <w:i/>
+          <w:iCs/>
+          <w:color w:val="595959" w:themeColor="text1" w:themeTint="A6"/>
+          <w:sz w:val="20"/>
+          <w:szCs w:val="20"/>
+          <w:lang w:val="sk-SK"/>
+        </w:rPr>
+        <w:t xml:space="preserve">Metóda create_transfer_header() triedy </w:t>
+      </w:r>
+      <w:r>
+        <w:rPr>
+          <w:i/>
+          <w:iCs/>
+          <w:color w:val="595959" w:themeColor="text1" w:themeTint="A6"/>
+          <w:sz w:val="20"/>
+          <w:szCs w:val="20"/>
+          <w:lang w:val="sk-SK"/>
+        </w:rPr>
+        <w:t>Client</w:t>
+      </w:r>
+    </w:p>
+    <w:p>
+      <w:pPr>
+        <w:tabs>
+          <w:tab w:val="left" w:pos="720"/>
+          <w:tab w:val="left" w:pos="1164"/>
+          <w:tab w:val="left" w:pos="1356"/>
+          <w:tab w:val="left" w:pos="1728"/>
+        </w:tabs>
+        <w:jc w:val="both"/>
+        <w:rPr>
+          <w:rFonts w:ascii="Times New Roman" w:hAnsi="Times New Roman" w:cs="Times New Roman"/>
+          <w:noProof/>
+          <w:sz w:val="24"/>
+          <w:szCs w:val="24"/>
+          <w:lang w:val="sk-SK"/>
+        </w:rPr>
+      </w:pPr>
+      <w:r>
+        <w:rPr>
+          <w:rFonts w:ascii="Times New Roman" w:hAnsi="Times New Roman" w:cs="Times New Roman"/>
+          <w:noProof/>
+          <w:sz w:val="24"/>
+          <w:szCs w:val="24"/>
+          <w:lang w:val="sk-SK"/>
+        </w:rPr>
         <w:tab/>
-        <w:t xml:space="preserve">Úlohou prvej z menovaných metód je </w:t>
-      </w:r>
-      <w:r>
-        <w:rPr>
-          <w:rFonts w:ascii="Times New Roman" w:hAnsi="Times New Roman" w:cs="Times New Roman"/>
-          <w:noProof/>
-          <w:sz w:val="24"/>
-          <w:szCs w:val="24"/>
-          <w:lang w:val="sk-SK"/>
-        </w:rPr>
-        <w:t xml:space="preserve">vytvorenie paketu typu 7 – </w:t>
+      </w:r>
+      <w:r>
+        <w:rPr>
+          <w:rFonts w:ascii="Times New Roman" w:hAnsi="Times New Roman" w:cs="Times New Roman"/>
+          <w:noProof/>
+          <w:sz w:val="24"/>
+          <w:szCs w:val="24"/>
+          <w:lang w:val="sk-SK"/>
+        </w:rPr>
+        <w:t xml:space="preserve">Druhá metóda </w:t>
+      </w:r>
+      <w:r>
+        <w:rPr>
+          <w:rFonts w:ascii="Times New Roman" w:hAnsi="Times New Roman" w:cs="Times New Roman"/>
+          <w:i/>
+          <w:iCs/>
+          <w:noProof/>
+          <w:sz w:val="24"/>
+          <w:szCs w:val="24"/>
+          <w:lang w:val="sk-SK"/>
+        </w:rPr>
+        <w:t>create_fragments()</w:t>
+      </w:r>
+      <w:r>
+        <w:rPr>
+          <w:rFonts w:ascii="Times New Roman" w:hAnsi="Times New Roman" w:cs="Times New Roman"/>
+          <w:noProof/>
+          <w:sz w:val="24"/>
+          <w:szCs w:val="24"/>
+          <w:lang w:val="sk-SK"/>
+        </w:rPr>
+        <w:t xml:space="preserve"> rieši rozdelenie prenášaných dát v prípade, ak sú väčšie, ako používateľom nastavená maximáln</w:t>
+      </w:r>
+      <w:r>
+        <w:rPr>
+          <w:rFonts w:ascii="Times New Roman" w:hAnsi="Times New Roman" w:cs="Times New Roman"/>
+          <w:noProof/>
+          <w:sz w:val="24"/>
+          <w:szCs w:val="24"/>
+          <w:lang w:val="sk-SK"/>
+        </w:rPr>
+        <w:t>a</w:t>
+      </w:r>
+      <w:r>
+        <w:rPr>
+          <w:rFonts w:ascii="Times New Roman" w:hAnsi="Times New Roman" w:cs="Times New Roman"/>
+          <w:noProof/>
+          <w:sz w:val="24"/>
+          <w:szCs w:val="24"/>
+          <w:lang w:val="sk-SK"/>
+        </w:rPr>
+        <w:t xml:space="preserve"> veľkosť fragmentu. </w:t>
+      </w:r>
+      <w:r>
+        <w:rPr>
+          <w:rFonts w:ascii="Times New Roman" w:hAnsi="Times New Roman" w:cs="Times New Roman"/>
+          <w:noProof/>
+          <w:sz w:val="24"/>
+          <w:szCs w:val="24"/>
+          <w:lang w:val="sk-SK"/>
+        </w:rPr>
+        <w:t>Vrámci nej sa vytvoria jednotlivé pakety, pričom ku každému fragmentu dát je už v tomto prípade priložené aj identifikačné číslo paketu.</w:t>
+      </w:r>
+      <w:r>
+        <w:rPr>
+          <w:rFonts w:ascii="Times New Roman" w:hAnsi="Times New Roman" w:cs="Times New Roman"/>
+          <w:noProof/>
+          <w:sz w:val="24"/>
+          <w:szCs w:val="24"/>
+          <w:lang w:val="sk-SK"/>
+        </w:rPr>
+        <w:t xml:space="preserve"> Po dokončení fragmentácie metóda vracia zoznam paketov pripravených na prenos po sieti.</w:t>
+      </w:r>
+    </w:p>
+    <w:p>
+      <w:pPr>
+        <w:tabs>
+          <w:tab w:val="left" w:pos="720"/>
+          <w:tab w:val="left" w:pos="1164"/>
+          <w:tab w:val="left" w:pos="1356"/>
+          <w:tab w:val="left" w:pos="1728"/>
+        </w:tabs>
+        <w:jc w:val="both"/>
+        <w:rPr>
+          <w:color w:val="595959" w:themeColor="text1" w:themeTint="A6"/>
+          <w:sz w:val="20"/>
+          <w:szCs w:val="20"/>
+          <w:lang w:val="sk-SK"/>
+        </w:rPr>
+      </w:pPr>
+      <w:r>
+        <w:rPr>
+          <w:noProof/>
+          <w:color w:val="595959" w:themeColor="text1" w:themeTint="A6"/>
+          <w:sz w:val="20"/>
+          <w:szCs w:val="20"/>
+          <w:lang w:val="sk-SK"/>
+        </w:rPr>
+        <w:drawing>
+          <wp:inline distT="0" distB="0" distL="0" distR="0" wp14:anchorId="62AB9F40" wp14:editId="3F18BFB8">
+            <wp:extent cx="5731510" cy="1863725"/>
+            <wp:effectExtent l="0" t="0" r="2540" b="3175"/>
+            <wp:docPr id="10" name="Picture 10" descr="Text&#10;&#10;Description automatically generated"/>
+            <wp:cNvGraphicFramePr>
+              <a:graphicFrameLocks xmlns:a="http://schemas.openxmlformats.org/drawingml/2006/main" noChangeAspect="1"/>
+            </wp:cNvGraphicFramePr>
+            <a:graphic xmlns:a="http://schemas.openxmlformats.org/drawingml/2006/main">
+              <a:graphicData uri="http://schemas.openxmlformats.org/drawingml/2006/picture">
+                <pic:pic xmlns:pic="http://schemas.openxmlformats.org/drawingml/2006/picture">
+                  <pic:nvPicPr>
+                    <pic:cNvPr id="10" name="Picture 10" descr="Text&#10;&#10;Description automatically generated"/>
+                    <pic:cNvPicPr/>
+                  </pic:nvPicPr>
+                  <pic:blipFill>
+                    <a:blip r:embed="rId19"/>
+                    <a:stretch>
+                      <a:fillRect/>
+                    </a:stretch>
+                  </pic:blipFill>
+                  <pic:spPr>
+                    <a:xfrm>
+                      <a:off x="0" y="0"/>
+                      <a:ext cx="5731510" cy="1863725"/>
+                    </a:xfrm>
+                    <a:prstGeom prst="rect">
+                      <a:avLst/>
+                    </a:prstGeom>
+                  </pic:spPr>
+                </pic:pic>
+              </a:graphicData>
+            </a:graphic>
+          </wp:inline>
+        </w:drawing>
+      </w:r>
+    </w:p>
+    <w:p>
+      <w:pPr>
+        <w:tabs>
+          <w:tab w:val="left" w:pos="1164"/>
+          <w:tab w:val="left" w:pos="1356"/>
+          <w:tab w:val="left" w:pos="1728"/>
+        </w:tabs>
+        <w:jc w:val="center"/>
+        <w:rPr>
+          <w:i/>
+          <w:iCs/>
+          <w:color w:val="595959" w:themeColor="text1" w:themeTint="A6"/>
+          <w:sz w:val="20"/>
+          <w:szCs w:val="20"/>
+          <w:lang w:val="sk-SK"/>
+        </w:rPr>
+      </w:pPr>
+      <w:r>
+        <w:rPr>
+          <w:i/>
+          <w:iCs/>
+          <w:color w:val="595959" w:themeColor="text1" w:themeTint="A6"/>
+          <w:sz w:val="20"/>
+          <w:szCs w:val="20"/>
+          <w:lang w:val="sk-SK"/>
+        </w:rPr>
+        <w:t xml:space="preserve">Obr. </w:t>
+      </w:r>
+      <w:r>
+        <w:rPr>
+          <w:i/>
+          <w:iCs/>
+          <w:color w:val="595959" w:themeColor="text1" w:themeTint="A6"/>
+          <w:sz w:val="20"/>
+          <w:szCs w:val="20"/>
+          <w:lang w:val="sk-SK"/>
+        </w:rPr>
+        <w:t>3.5</w:t>
+      </w:r>
+      <w:r>
+        <w:rPr>
+          <w:i/>
+          <w:iCs/>
+          <w:color w:val="595959" w:themeColor="text1" w:themeTint="A6"/>
+          <w:sz w:val="20"/>
+          <w:szCs w:val="20"/>
+          <w:lang w:val="sk-SK"/>
+        </w:rPr>
+        <w:t xml:space="preserve"> </w:t>
+      </w:r>
+      <w:r>
+        <w:rPr>
+          <w:i/>
+          <w:iCs/>
+          <w:color w:val="595959" w:themeColor="text1" w:themeTint="A6"/>
+          <w:sz w:val="20"/>
+          <w:szCs w:val="20"/>
+          <w:lang w:val="sk-SK"/>
+        </w:rPr>
+        <w:t>Metóda create_fragments() triedy</w:t>
+      </w:r>
+      <w:r>
+        <w:rPr>
+          <w:i/>
+          <w:iCs/>
+          <w:color w:val="595959" w:themeColor="text1" w:themeTint="A6"/>
+          <w:sz w:val="20"/>
+          <w:szCs w:val="20"/>
+          <w:lang w:val="sk-SK"/>
+        </w:rPr>
+        <w:t xml:space="preserve"> Client</w:t>
+      </w:r>
+    </w:p>
+    <w:p>
+      <w:pPr>
+        <w:tabs>
+          <w:tab w:val="left" w:pos="720"/>
+          <w:tab w:val="left" w:pos="1164"/>
+          <w:tab w:val="left" w:pos="1356"/>
+          <w:tab w:val="left" w:pos="1728"/>
+        </w:tabs>
+        <w:jc w:val="both"/>
+        <w:rPr>
+          <w:rFonts w:ascii="Times New Roman" w:hAnsi="Times New Roman" w:cs="Times New Roman"/>
+          <w:noProof/>
+          <w:sz w:val="24"/>
+          <w:szCs w:val="24"/>
+          <w:lang w:val="sk-SK"/>
+        </w:rPr>
+      </w:pPr>
+      <w:r>
+        <w:rPr>
+          <w:rFonts w:ascii="Times New Roman" w:hAnsi="Times New Roman" w:cs="Times New Roman"/>
+          <w:noProof/>
+          <w:sz w:val="24"/>
+          <w:szCs w:val="24"/>
+          <w:lang w:val="sk-SK"/>
+        </w:rPr>
+        <w:tab/>
+        <w:t xml:space="preserve">Posledná metóda </w:t>
+      </w:r>
+      <w:r>
+        <w:rPr>
+          <w:rFonts w:ascii="Times New Roman" w:hAnsi="Times New Roman" w:cs="Times New Roman"/>
+          <w:i/>
+          <w:iCs/>
+          <w:noProof/>
+          <w:sz w:val="24"/>
+          <w:szCs w:val="24"/>
+          <w:lang w:val="sk-SK"/>
+        </w:rPr>
+        <w:t>transfer_data()</w:t>
+      </w:r>
+      <w:r>
+        <w:rPr>
+          <w:rFonts w:ascii="Times New Roman" w:hAnsi="Times New Roman" w:cs="Times New Roman"/>
+          <w:noProof/>
+          <w:sz w:val="24"/>
+          <w:szCs w:val="24"/>
+          <w:lang w:val="sk-SK"/>
+        </w:rPr>
+        <w:t xml:space="preserve"> sa stará o samotný proces odosielania pripravených dát</w:t>
+      </w:r>
+      <w:r>
+        <w:rPr>
+          <w:rFonts w:ascii="Times New Roman" w:hAnsi="Times New Roman" w:cs="Times New Roman"/>
+          <w:noProof/>
+          <w:sz w:val="24"/>
+          <w:szCs w:val="24"/>
+          <w:lang w:val="sk-SK"/>
+        </w:rPr>
+        <w:t xml:space="preserve">, pričom dokáže reagovať aj na problémy v prenose. Ak sa paket nesprávne doručí, zo servera sa vráti správa typu 6 – </w:t>
+      </w:r>
+      <w:r>
+        <w:rPr>
+          <w:rFonts w:ascii="Times New Roman" w:hAnsi="Times New Roman" w:cs="Times New Roman"/>
+          <w:i/>
+          <w:iCs/>
+          <w:noProof/>
+          <w:sz w:val="24"/>
+          <w:szCs w:val="24"/>
+          <w:lang w:val="sk-SK"/>
+        </w:rPr>
+        <w:t>ERROR</w:t>
+      </w:r>
+      <w:r>
+        <w:rPr>
+          <w:rFonts w:ascii="Times New Roman" w:hAnsi="Times New Roman" w:cs="Times New Roman"/>
+          <w:noProof/>
+          <w:sz w:val="24"/>
+          <w:szCs w:val="24"/>
+          <w:lang w:val="sk-SK"/>
+        </w:rPr>
+        <w:t xml:space="preserve"> a klient došle identický paket znova. Rovnaký výsledok nastane, ak sa zo strany servera nevráti správa typu 2 – </w:t>
+      </w:r>
+      <w:r>
+        <w:rPr>
+          <w:rFonts w:ascii="Times New Roman" w:hAnsi="Times New Roman" w:cs="Times New Roman"/>
+          <w:i/>
+          <w:iCs/>
+          <w:noProof/>
+          <w:sz w:val="24"/>
+          <w:szCs w:val="24"/>
+          <w:lang w:val="sk-SK"/>
+        </w:rPr>
+        <w:t>ACK</w:t>
+      </w:r>
+      <w:r>
+        <w:rPr>
+          <w:rFonts w:ascii="Times New Roman" w:hAnsi="Times New Roman" w:cs="Times New Roman"/>
+          <w:noProof/>
+          <w:sz w:val="24"/>
+          <w:szCs w:val="24"/>
+          <w:lang w:val="sk-SK"/>
+        </w:rPr>
+        <w:t xml:space="preserve"> potvrdzujúca správnosť prijatia paketu – po uplynutí časového intervalu sa paket automaticky odošle znova.</w:t>
+      </w:r>
+    </w:p>
+    <w:p>
+      <w:pPr>
+        <w:tabs>
+          <w:tab w:val="left" w:pos="720"/>
+          <w:tab w:val="left" w:pos="1164"/>
+          <w:tab w:val="left" w:pos="1356"/>
+          <w:tab w:val="left" w:pos="1728"/>
+        </w:tabs>
+        <w:jc w:val="both"/>
+        <w:rPr>
+          <w:color w:val="595959" w:themeColor="text1" w:themeTint="A6"/>
+          <w:sz w:val="20"/>
+          <w:szCs w:val="20"/>
+          <w:lang w:val="sk-SK"/>
+        </w:rPr>
+      </w:pPr>
+      <w:r>
+        <w:rPr>
+          <w:noProof/>
+          <w:color w:val="595959" w:themeColor="text1" w:themeTint="A6"/>
+          <w:sz w:val="20"/>
+          <w:szCs w:val="20"/>
+          <w:lang w:val="sk-SK"/>
+        </w:rPr>
+        <w:lastRenderedPageBreak/>
+        <w:drawing>
+          <wp:inline distT="0" distB="0" distL="0" distR="0" wp14:anchorId="1763F8AD" wp14:editId="6A052C4C">
+            <wp:extent cx="5731510" cy="2313940"/>
+            <wp:effectExtent l="0" t="0" r="2540" b="0"/>
+            <wp:docPr id="11" name="Picture 11" descr="Text&#10;&#10;Description automatically generated"/>
+            <wp:cNvGraphicFramePr>
+              <a:graphicFrameLocks xmlns:a="http://schemas.openxmlformats.org/drawingml/2006/main" noChangeAspect="1"/>
+            </wp:cNvGraphicFramePr>
+            <a:graphic xmlns:a="http://schemas.openxmlformats.org/drawingml/2006/main">
+              <a:graphicData uri="http://schemas.openxmlformats.org/drawingml/2006/picture">
+                <pic:pic xmlns:pic="http://schemas.openxmlformats.org/drawingml/2006/picture">
+                  <pic:nvPicPr>
+                    <pic:cNvPr id="11" name="Picture 11" descr="Text&#10;&#10;Description automatically generated"/>
+                    <pic:cNvPicPr/>
+                  </pic:nvPicPr>
+                  <pic:blipFill>
+                    <a:blip r:embed="rId20"/>
+                    <a:stretch>
+                      <a:fillRect/>
+                    </a:stretch>
+                  </pic:blipFill>
+                  <pic:spPr>
+                    <a:xfrm>
+                      <a:off x="0" y="0"/>
+                      <a:ext cx="5731510" cy="2313940"/>
+                    </a:xfrm>
+                    <a:prstGeom prst="rect">
+                      <a:avLst/>
+                    </a:prstGeom>
+                  </pic:spPr>
+                </pic:pic>
+              </a:graphicData>
+            </a:graphic>
+          </wp:inline>
+        </w:drawing>
+      </w:r>
+    </w:p>
+    <w:p>
+      <w:pPr>
+        <w:tabs>
+          <w:tab w:val="left" w:pos="1164"/>
+          <w:tab w:val="left" w:pos="1356"/>
+          <w:tab w:val="left" w:pos="1728"/>
+        </w:tabs>
+        <w:jc w:val="center"/>
+        <w:rPr>
+          <w:i/>
+          <w:iCs/>
+          <w:color w:val="595959" w:themeColor="text1" w:themeTint="A6"/>
+          <w:sz w:val="20"/>
+          <w:szCs w:val="20"/>
+          <w:lang w:val="sk-SK"/>
+        </w:rPr>
+      </w:pPr>
+      <w:r>
+        <w:rPr>
+          <w:i/>
+          <w:iCs/>
+          <w:color w:val="595959" w:themeColor="text1" w:themeTint="A6"/>
+          <w:sz w:val="20"/>
+          <w:szCs w:val="20"/>
+          <w:lang w:val="sk-SK"/>
+        </w:rPr>
+        <w:t xml:space="preserve">Obr. </w:t>
+      </w:r>
+      <w:r>
+        <w:rPr>
+          <w:i/>
+          <w:iCs/>
+          <w:color w:val="595959" w:themeColor="text1" w:themeTint="A6"/>
+          <w:sz w:val="20"/>
+          <w:szCs w:val="20"/>
+          <w:lang w:val="sk-SK"/>
+        </w:rPr>
+        <w:t>3.6</w:t>
+      </w:r>
+      <w:r>
+        <w:rPr>
+          <w:i/>
+          <w:iCs/>
+          <w:color w:val="595959" w:themeColor="text1" w:themeTint="A6"/>
+          <w:sz w:val="20"/>
+          <w:szCs w:val="20"/>
+          <w:lang w:val="sk-SK"/>
+        </w:rPr>
+        <w:t xml:space="preserve"> </w:t>
+      </w:r>
+      <w:r>
+        <w:rPr>
+          <w:i/>
+          <w:iCs/>
+          <w:color w:val="595959" w:themeColor="text1" w:themeTint="A6"/>
+          <w:sz w:val="20"/>
+          <w:szCs w:val="20"/>
+          <w:lang w:val="sk-SK"/>
+        </w:rPr>
+        <w:t xml:space="preserve">Metóda transfer_data() triedy </w:t>
+      </w:r>
+      <w:r>
+        <w:rPr>
+          <w:i/>
+          <w:iCs/>
+          <w:color w:val="595959" w:themeColor="text1" w:themeTint="A6"/>
+          <w:sz w:val="20"/>
+          <w:szCs w:val="20"/>
+          <w:lang w:val="sk-SK"/>
+        </w:rPr>
+        <w:t>Client</w:t>
+      </w:r>
+    </w:p>
+    <w:p>
+      <w:pPr>
+        <w:tabs>
+          <w:tab w:val="left" w:pos="720"/>
+          <w:tab w:val="left" w:pos="1164"/>
+          <w:tab w:val="left" w:pos="1356"/>
+          <w:tab w:val="left" w:pos="1728"/>
+        </w:tabs>
+        <w:jc w:val="both"/>
+        <w:rPr>
+          <w:rFonts w:ascii="Times New Roman" w:hAnsi="Times New Roman" w:cs="Times New Roman"/>
+          <w:noProof/>
+          <w:sz w:val="24"/>
+          <w:szCs w:val="24"/>
+          <w:lang w:val="sk-SK"/>
+        </w:rPr>
+      </w:pPr>
+      <w:r>
+        <w:rPr>
+          <w:rFonts w:ascii="Times New Roman" w:hAnsi="Times New Roman" w:cs="Times New Roman"/>
+          <w:noProof/>
+          <w:sz w:val="24"/>
+          <w:szCs w:val="24"/>
+          <w:lang w:val="sk-SK"/>
+        </w:rPr>
+        <w:tab/>
+        <w:t xml:space="preserve">Prijímanie dátových paketov sa uskutočňuje na strane servera vrámci metódy </w:t>
+      </w:r>
+      <w:r>
+        <w:rPr>
+          <w:rFonts w:ascii="Times New Roman" w:hAnsi="Times New Roman" w:cs="Times New Roman"/>
+          <w:i/>
+          <w:iCs/>
+          <w:noProof/>
+          <w:sz w:val="24"/>
+          <w:szCs w:val="24"/>
+          <w:lang w:val="sk-SK"/>
+        </w:rPr>
+        <w:t>receive_data()</w:t>
+      </w:r>
+      <w:r>
+        <w:rPr>
+          <w:rFonts w:ascii="Times New Roman" w:hAnsi="Times New Roman" w:cs="Times New Roman"/>
+          <w:noProof/>
+          <w:sz w:val="24"/>
+          <w:szCs w:val="24"/>
+          <w:lang w:val="sk-SK"/>
+        </w:rPr>
+        <w:t xml:space="preserve">. </w:t>
+      </w:r>
+      <w:r>
+        <w:rPr>
+          <w:rFonts w:ascii="Times New Roman" w:hAnsi="Times New Roman" w:cs="Times New Roman"/>
+          <w:noProof/>
+          <w:sz w:val="24"/>
+          <w:szCs w:val="24"/>
+          <w:lang w:val="sk-SK"/>
+        </w:rPr>
+        <w:t xml:space="preserve">Server z prvotného paketu </w:t>
       </w:r>
       <w:r>
         <w:rPr>
@@ -9356,8 +9921,235 @@
           <w:szCs w:val="24"/>
           <w:lang w:val="sk-SK"/>
         </w:rPr>
-        <w:t xml:space="preserve"> so všetkými potrebnými údajmi. Pri tomto pakete sa do políčka </w:t>
-      </w:r>
+        <w:t xml:space="preserve"> pozná presný počet očakávaných dátových paketov a po prijatí každého z nich si vypočíta vlastné </w:t>
+      </w:r>
+      <w:r>
+        <w:rPr>
+          <w:rFonts w:ascii="Times New Roman" w:hAnsi="Times New Roman" w:cs="Times New Roman"/>
+          <w:i/>
+          <w:iCs/>
+          <w:noProof/>
+          <w:sz w:val="24"/>
+          <w:szCs w:val="24"/>
+          <w:lang w:val="sk-SK"/>
+        </w:rPr>
+        <w:t>crc</w:t>
+      </w:r>
+      <w:r>
+        <w:rPr>
+          <w:rFonts w:ascii="Times New Roman" w:hAnsi="Times New Roman" w:cs="Times New Roman"/>
+          <w:noProof/>
+          <w:sz w:val="24"/>
+          <w:szCs w:val="24"/>
+          <w:lang w:val="sk-SK"/>
+        </w:rPr>
+        <w:t>, ktoré porovnáva s </w:t>
+      </w:r>
+      <w:r>
+        <w:rPr>
+          <w:rFonts w:ascii="Times New Roman" w:hAnsi="Times New Roman" w:cs="Times New Roman"/>
+          <w:i/>
+          <w:iCs/>
+          <w:noProof/>
+          <w:sz w:val="24"/>
+          <w:szCs w:val="24"/>
+          <w:lang w:val="sk-SK"/>
+        </w:rPr>
+        <w:t>crc</w:t>
+      </w:r>
+      <w:r>
+        <w:rPr>
+          <w:rFonts w:ascii="Times New Roman" w:hAnsi="Times New Roman" w:cs="Times New Roman"/>
+          <w:noProof/>
+          <w:sz w:val="24"/>
+          <w:szCs w:val="24"/>
+          <w:lang w:val="sk-SK"/>
+        </w:rPr>
+        <w:t xml:space="preserve"> uloženým v pakete. Ak sa nezhodujú, vyžiada si daný paket opä</w:t>
+      </w:r>
+      <w:r>
+        <w:rPr>
+          <w:rFonts w:ascii="Times New Roman" w:hAnsi="Times New Roman" w:cs="Times New Roman"/>
+          <w:noProof/>
+          <w:sz w:val="24"/>
+          <w:szCs w:val="24"/>
+          <w:lang w:val="sk-SK"/>
+        </w:rPr>
+        <w:t xml:space="preserve">ť, v opačnom prípade pripojí jeho obsah k premennej </w:t>
+      </w:r>
+      <w:r>
+        <w:rPr>
+          <w:rFonts w:ascii="Times New Roman" w:hAnsi="Times New Roman" w:cs="Times New Roman"/>
+          <w:i/>
+          <w:iCs/>
+          <w:noProof/>
+          <w:sz w:val="24"/>
+          <w:szCs w:val="24"/>
+          <w:lang w:val="sk-SK"/>
+        </w:rPr>
+        <w:t>received</w:t>
+      </w:r>
+      <w:r>
+        <w:rPr>
+          <w:rFonts w:ascii="Times New Roman" w:hAnsi="Times New Roman" w:cs="Times New Roman"/>
+          <w:noProof/>
+          <w:sz w:val="24"/>
+          <w:szCs w:val="24"/>
+          <w:lang w:val="sk-SK"/>
+        </w:rPr>
+        <w:t>.</w:t>
+      </w:r>
+    </w:p>
+    <w:p>
+      <w:pPr>
+        <w:tabs>
+          <w:tab w:val="left" w:pos="720"/>
+          <w:tab w:val="left" w:pos="1164"/>
+          <w:tab w:val="left" w:pos="1356"/>
+          <w:tab w:val="left" w:pos="1728"/>
+        </w:tabs>
+        <w:jc w:val="both"/>
+        <w:rPr>
+          <w:color w:val="595959" w:themeColor="text1" w:themeTint="A6"/>
+          <w:sz w:val="20"/>
+          <w:szCs w:val="20"/>
+          <w:lang w:val="sk-SK"/>
+        </w:rPr>
+      </w:pPr>
+      <w:r>
+        <w:rPr>
+          <w:noProof/>
+          <w:color w:val="595959" w:themeColor="text1" w:themeTint="A6"/>
+          <w:sz w:val="20"/>
+          <w:szCs w:val="20"/>
+          <w:lang w:val="sk-SK"/>
+        </w:rPr>
+        <w:drawing>
+          <wp:inline distT="0" distB="0" distL="0" distR="0" wp14:anchorId="0BC3FF1D" wp14:editId="279BA4B6">
+            <wp:extent cx="5731510" cy="2633345"/>
+            <wp:effectExtent l="0" t="0" r="2540" b="0"/>
+            <wp:docPr id="14" name="Picture 14" descr="Text&#10;&#10;Description automatically generated"/>
+            <wp:cNvGraphicFramePr>
+              <a:graphicFrameLocks xmlns:a="http://schemas.openxmlformats.org/drawingml/2006/main" noChangeAspect="1"/>
+            </wp:cNvGraphicFramePr>
+            <a:graphic xmlns:a="http://schemas.openxmlformats.org/drawingml/2006/main">
+              <a:graphicData uri="http://schemas.openxmlformats.org/drawingml/2006/picture">
+                <pic:pic xmlns:pic="http://schemas.openxmlformats.org/drawingml/2006/picture">
+                  <pic:nvPicPr>
+                    <pic:cNvPr id="14" name="Picture 14" descr="Text&#10;&#10;Description automatically generated"/>
+                    <pic:cNvPicPr/>
+                  </pic:nvPicPr>
+                  <pic:blipFill>
+                    <a:blip r:embed="rId21"/>
+                    <a:stretch>
+                      <a:fillRect/>
+                    </a:stretch>
+                  </pic:blipFill>
+                  <pic:spPr>
+                    <a:xfrm>
+                      <a:off x="0" y="0"/>
+                      <a:ext cx="5731510" cy="2633345"/>
+                    </a:xfrm>
+                    <a:prstGeom prst="rect">
+                      <a:avLst/>
+                    </a:prstGeom>
+                  </pic:spPr>
+                </pic:pic>
+              </a:graphicData>
+            </a:graphic>
+          </wp:inline>
+        </w:drawing>
+      </w:r>
+    </w:p>
+    <w:p>
+      <w:pPr>
+        <w:tabs>
+          <w:tab w:val="left" w:pos="1164"/>
+          <w:tab w:val="left" w:pos="1356"/>
+          <w:tab w:val="left" w:pos="1728"/>
+        </w:tabs>
+        <w:jc w:val="center"/>
+        <w:rPr>
+          <w:i/>
+          <w:iCs/>
+          <w:color w:val="595959" w:themeColor="text1" w:themeTint="A6"/>
+          <w:sz w:val="20"/>
+          <w:szCs w:val="20"/>
+          <w:lang w:val="sk-SK"/>
+        </w:rPr>
+      </w:pPr>
+      <w:r>
+        <w:rPr>
+          <w:i/>
+          <w:iCs/>
+          <w:color w:val="595959" w:themeColor="text1" w:themeTint="A6"/>
+          <w:sz w:val="20"/>
+          <w:szCs w:val="20"/>
+          <w:lang w:val="sk-SK"/>
+        </w:rPr>
+        <w:t xml:space="preserve">Obr. </w:t>
+      </w:r>
+      <w:r>
+        <w:rPr>
+          <w:i/>
+          <w:iCs/>
+          <w:color w:val="595959" w:themeColor="text1" w:themeTint="A6"/>
+          <w:sz w:val="20"/>
+          <w:szCs w:val="20"/>
+          <w:lang w:val="sk-SK"/>
+        </w:rPr>
+        <w:t>3.7</w:t>
+      </w:r>
+      <w:r>
+        <w:rPr>
+          <w:i/>
+          <w:iCs/>
+          <w:color w:val="595959" w:themeColor="text1" w:themeTint="A6"/>
+          <w:sz w:val="20"/>
+          <w:szCs w:val="20"/>
+          <w:lang w:val="sk-SK"/>
+        </w:rPr>
+        <w:t xml:space="preserve"> </w:t>
+      </w:r>
+      <w:r>
+        <w:rPr>
+          <w:i/>
+          <w:iCs/>
+          <w:color w:val="595959" w:themeColor="text1" w:themeTint="A6"/>
+          <w:sz w:val="20"/>
+          <w:szCs w:val="20"/>
+          <w:lang w:val="sk-SK"/>
+        </w:rPr>
+        <w:t xml:space="preserve">Metóda receive_data() triedy </w:t>
+      </w:r>
+      <w:r>
+        <w:rPr>
+          <w:i/>
+          <w:iCs/>
+          <w:color w:val="595959" w:themeColor="text1" w:themeTint="A6"/>
+          <w:sz w:val="20"/>
+          <w:szCs w:val="20"/>
+          <w:lang w:val="sk-SK"/>
+        </w:rPr>
+        <w:t>Server</w:t>
+      </w:r>
+    </w:p>
+    <w:p>
+      <w:pPr>
+        <w:tabs>
+          <w:tab w:val="left" w:pos="720"/>
+          <w:tab w:val="left" w:pos="1164"/>
+          <w:tab w:val="left" w:pos="1356"/>
+          <w:tab w:val="left" w:pos="1728"/>
+        </w:tabs>
+        <w:jc w:val="both"/>
+        <w:rPr>
+          <w:color w:val="595959" w:themeColor="text1" w:themeTint="A6"/>
+          <w:sz w:val="20"/>
+          <w:szCs w:val="20"/>
+          <w:lang w:val="sk-SK"/>
+        </w:rPr>
+      </w:pPr>
     </w:p>
     <w:p>
       <w:pPr>
@@ -9370,7 +10162,7 @@
           <w:lang w:val="sk-SK"/>
         </w:rPr>
       </w:pPr>
-      <w:bookmarkStart w:id="21" w:name="_Toc121222332"/>
+      <w:bookmarkStart w:id="21" w:name="_Toc121253529"/>
       <w:r>
         <w:rPr>
           <w:rFonts w:ascii="Times New Roman" w:hAnsi="Times New Roman" w:cs="Times New Roman"/>
@@ -9725,6 +10517,7 @@
           <w:szCs w:val="24"/>
           <w:lang w:val="sk-SK"/>
         </w:rPr>
+        <w:lastRenderedPageBreak/>
         <w:drawing>
           <wp:inline distT="0" distB="0" distL="0" distR="0" wp14:anchorId="6FD05373" wp14:editId="5F8A15C0">
             <wp:extent cx="4696480" cy="2686425"/>
@@ -9741,7 +10534,7 @@
                     <pic:cNvPicPr/>
                   </pic:nvPicPr>
                   <pic:blipFill>
-                    <a:blip r:embed="rId17"/>
+                    <a:blip r:embed="rId22"/>
                     <a:stretch>
                       <a:fillRect/>
                     </a:stretch>
@@ -9764,6 +10557,85 @@
     </w:p>
     <w:p>
       <w:pPr>
+        <w:tabs>
+          <w:tab w:val="left" w:pos="1164"/>
+          <w:tab w:val="left" w:pos="1356"/>
+          <w:tab w:val="left" w:pos="1728"/>
+        </w:tabs>
+        <w:jc w:val="center"/>
+        <w:rPr>
+          <w:i/>
+          <w:iCs/>
+          <w:color w:val="595959" w:themeColor="text1" w:themeTint="A6"/>
+          <w:sz w:val="20"/>
+          <w:szCs w:val="20"/>
+          <w:lang w:val="sk-SK"/>
+        </w:rPr>
+      </w:pPr>
+      <w:r>
+        <w:rPr>
+          <w:i/>
+          <w:iCs/>
+          <w:color w:val="595959" w:themeColor="text1" w:themeTint="A6"/>
+          <w:sz w:val="20"/>
+          <w:szCs w:val="20"/>
+          <w:lang w:val="sk-SK"/>
+        </w:rPr>
+        <w:t xml:space="preserve">Obr. </w:t>
+      </w:r>
+      <w:r>
+        <w:rPr>
+          <w:i/>
+          <w:iCs/>
+          <w:color w:val="595959" w:themeColor="text1" w:themeTint="A6"/>
+          <w:sz w:val="20"/>
+          <w:szCs w:val="20"/>
+          <w:lang w:val="sk-SK"/>
+        </w:rPr>
+        <w:t>3.8</w:t>
+      </w:r>
+      <w:r>
+        <w:rPr>
+          <w:i/>
+          <w:iCs/>
+          <w:color w:val="595959" w:themeColor="text1" w:themeTint="A6"/>
+          <w:sz w:val="20"/>
+          <w:szCs w:val="20"/>
+          <w:lang w:val="sk-SK"/>
+        </w:rPr>
+        <w:t xml:space="preserve"> </w:t>
+      </w:r>
+      <w:r>
+        <w:rPr>
+          <w:i/>
+          <w:iCs/>
+          <w:color w:val="595959" w:themeColor="text1" w:themeTint="A6"/>
+          <w:sz w:val="20"/>
+          <w:szCs w:val="20"/>
+          <w:lang w:val="sk-SK"/>
+        </w:rPr>
+        <w:t>Metóda eval_sig() triedy General</w:t>
+      </w:r>
+    </w:p>
+    <w:p>
+      <w:pPr>
+        <w:tabs>
+          <w:tab w:val="left" w:pos="709"/>
+          <w:tab w:val="left" w:pos="1164"/>
+          <w:tab w:val="left" w:pos="1728"/>
+        </w:tabs>
+        <w:jc w:val="center"/>
+        <w:rPr>
+          <w:rFonts w:ascii="Times New Roman" w:hAnsi="Times New Roman" w:cs="Times New Roman"/>
+          <w:noProof/>
+          <w:sz w:val="24"/>
+          <w:szCs w:val="24"/>
+          <w:lang w:val="sk-SK"/>
+        </w:rPr>
+      </w:pPr>
+    </w:p>
+    <w:p>
+      <w:pPr>
         <w:pStyle w:val="Heading2"/>
         <w:rPr>
           <w:rFonts w:ascii="Times New Roman" w:hAnsi="Times New Roman" w:cs="Times New Roman"/>
@@ -9773,7 +10645,7 @@
           <w:lang w:val="sk-SK"/>
         </w:rPr>
       </w:pPr>
-      <w:bookmarkStart w:id="22" w:name="_Toc121222333"/>
+      <w:bookmarkStart w:id="22" w:name="_Toc121253530"/>
       <w:r>
         <w:rPr>
           <w:rFonts w:ascii="Times New Roman" w:hAnsi="Times New Roman" w:cs="Times New Roman"/>
@@ -9782,7 +10654,6 @@
           <w:color w:val="000000" w:themeColor="text1"/>
           <w:lang w:val="sk-SK"/>
         </w:rPr>
-        <w:lastRenderedPageBreak/>
         <w:t>3</w:t>
       </w:r>
       <w:r>
@@ -9865,6 +10736,346 @@
         <w:tab/>
         <w:t>A</w:t>
       </w:r>
+      <w:r>
+        <w:rPr>
+          <w:rFonts w:ascii="Times New Roman" w:hAnsi="Times New Roman" w:cs="Times New Roman"/>
+          <w:noProof/>
+          <w:sz w:val="24"/>
+          <w:szCs w:val="24"/>
+          <w:lang w:val="sk-SK"/>
+        </w:rPr>
+        <w:t xml:space="preserve">konáhle sa vytvorí spojenie medzi klientom a serverom, klientska strana inicializuje odosielanie paketov typu 3 – </w:t>
+      </w:r>
+      <w:r>
+        <w:rPr>
+          <w:rFonts w:ascii="Times New Roman" w:hAnsi="Times New Roman" w:cs="Times New Roman"/>
+          <w:i/>
+          <w:iCs/>
+          <w:noProof/>
+          <w:sz w:val="24"/>
+          <w:szCs w:val="24"/>
+          <w:lang w:val="sk-SK"/>
+        </w:rPr>
+        <w:t>keep-alive</w:t>
+      </w:r>
+      <w:r>
+        <w:rPr>
+          <w:rFonts w:ascii="Times New Roman" w:hAnsi="Times New Roman" w:cs="Times New Roman"/>
+          <w:noProof/>
+          <w:sz w:val="24"/>
+          <w:szCs w:val="24"/>
+          <w:lang w:val="sk-SK"/>
+        </w:rPr>
+        <w:t xml:space="preserve"> </w:t>
+      </w:r>
+      <w:r>
+        <w:rPr>
+          <w:rFonts w:ascii="Times New Roman" w:hAnsi="Times New Roman" w:cs="Times New Roman"/>
+          <w:noProof/>
+          <w:sz w:val="24"/>
+          <w:szCs w:val="24"/>
+          <w:lang w:val="sk-SK"/>
+        </w:rPr>
+        <w:t>a doručuje ich na server v pravidelnom intervale 5 sekúnd</w:t>
+      </w:r>
+      <w:r>
+        <w:rPr>
+          <w:rFonts w:ascii="Times New Roman" w:hAnsi="Times New Roman" w:cs="Times New Roman"/>
+          <w:noProof/>
+          <w:sz w:val="24"/>
+          <w:szCs w:val="24"/>
+          <w:lang w:val="sk-SK"/>
+        </w:rPr>
+        <w:t xml:space="preserve">, pričom server na ich príchod reaguje spätným odoslaním paketu typu 2 – </w:t>
+      </w:r>
+      <w:r>
+        <w:rPr>
+          <w:rFonts w:ascii="Times New Roman" w:hAnsi="Times New Roman" w:cs="Times New Roman"/>
+          <w:i/>
+          <w:iCs/>
+          <w:noProof/>
+          <w:sz w:val="24"/>
+          <w:szCs w:val="24"/>
+          <w:lang w:val="sk-SK"/>
+        </w:rPr>
+        <w:t>ACK</w:t>
+      </w:r>
+      <w:r>
+        <w:rPr>
+          <w:rFonts w:ascii="Times New Roman" w:hAnsi="Times New Roman" w:cs="Times New Roman"/>
+          <w:noProof/>
+          <w:sz w:val="24"/>
+          <w:szCs w:val="24"/>
+          <w:lang w:val="sk-SK"/>
+        </w:rPr>
+        <w:t xml:space="preserve">. </w:t>
+      </w:r>
+      <w:r>
+        <w:rPr>
+          <w:rFonts w:ascii="Times New Roman" w:hAnsi="Times New Roman" w:cs="Times New Roman"/>
+          <w:noProof/>
+          <w:sz w:val="24"/>
+          <w:szCs w:val="24"/>
+          <w:lang w:val="sk-SK"/>
+        </w:rPr>
+        <w:t xml:space="preserve">Dôležitou poznámkou je, že odosielanie </w:t>
+      </w:r>
+      <w:r>
+        <w:rPr>
+          <w:rFonts w:ascii="Times New Roman" w:hAnsi="Times New Roman" w:cs="Times New Roman"/>
+          <w:i/>
+          <w:iCs/>
+          <w:noProof/>
+          <w:sz w:val="24"/>
+          <w:szCs w:val="24"/>
+          <w:lang w:val="sk-SK"/>
+        </w:rPr>
+        <w:t>keep-alive</w:t>
+      </w:r>
+      <w:r>
+        <w:rPr>
+          <w:rFonts w:ascii="Times New Roman" w:hAnsi="Times New Roman" w:cs="Times New Roman"/>
+          <w:noProof/>
+          <w:sz w:val="24"/>
+          <w:szCs w:val="24"/>
+          <w:lang w:val="sk-SK"/>
+        </w:rPr>
+        <w:t xml:space="preserve"> paketov prebieha </w:t>
+      </w:r>
+      <w:r>
+        <w:rPr>
+          <w:rFonts w:ascii="Times New Roman" w:hAnsi="Times New Roman" w:cs="Times New Roman"/>
+          <w:noProof/>
+          <w:sz w:val="24"/>
+          <w:szCs w:val="24"/>
+          <w:lang w:val="sk-SK"/>
+        </w:rPr>
+        <w:t>iba v prípadoch, keď sa práve neuskutočňuje žiadny prenos dát medzi koncovými uzlami</w:t>
+      </w:r>
+      <w:r>
+        <w:rPr>
+          <w:rFonts w:ascii="Times New Roman" w:hAnsi="Times New Roman" w:cs="Times New Roman"/>
+          <w:noProof/>
+          <w:sz w:val="24"/>
+          <w:szCs w:val="24"/>
+          <w:lang w:val="sk-SK"/>
+        </w:rPr>
+        <w:t xml:space="preserve"> (počas prenosu dát je pozastavené a odosielanie sa obnoví v okamihu dokončenia prenosu dát). </w:t>
+      </w:r>
+      <w:r>
+        <w:rPr>
+          <w:rFonts w:ascii="Times New Roman" w:hAnsi="Times New Roman" w:cs="Times New Roman"/>
+          <w:noProof/>
+          <w:sz w:val="24"/>
+          <w:szCs w:val="24"/>
+          <w:lang w:val="sk-SK"/>
+        </w:rPr>
+        <w:t xml:space="preserve">Systém </w:t>
+      </w:r>
+      <w:r>
+        <w:rPr>
+          <w:rFonts w:ascii="Times New Roman" w:hAnsi="Times New Roman" w:cs="Times New Roman"/>
+          <w:i/>
+          <w:iCs/>
+          <w:noProof/>
+          <w:sz w:val="24"/>
+          <w:szCs w:val="24"/>
+          <w:lang w:val="sk-SK"/>
+        </w:rPr>
+        <w:t>keep-alive</w:t>
+      </w:r>
+      <w:r>
+        <w:rPr>
+          <w:rFonts w:ascii="Times New Roman" w:hAnsi="Times New Roman" w:cs="Times New Roman"/>
+          <w:noProof/>
+          <w:sz w:val="24"/>
+          <w:szCs w:val="24"/>
+          <w:lang w:val="sk-SK"/>
+        </w:rPr>
+        <w:t xml:space="preserve"> paketov využíva multithreading na klientskej strane z dôvodu, aby používateľ dokázal interagovať s programom a nebol obmedzovaný formou zablokovania programu.</w:t>
+      </w:r>
+    </w:p>
+    <w:p>
+      <w:pPr>
+        <w:tabs>
+          <w:tab w:val="left" w:pos="709"/>
+          <w:tab w:val="left" w:pos="1164"/>
+          <w:tab w:val="left" w:pos="1728"/>
+        </w:tabs>
+        <w:jc w:val="center"/>
+        <w:rPr>
+          <w:rFonts w:ascii="Times New Roman" w:hAnsi="Times New Roman" w:cs="Times New Roman"/>
+          <w:noProof/>
+          <w:sz w:val="24"/>
+          <w:szCs w:val="24"/>
+          <w:lang w:val="sk-SK"/>
+        </w:rPr>
+      </w:pPr>
+      <w:r>
+        <w:rPr>
+          <w:rFonts w:ascii="Times New Roman" w:hAnsi="Times New Roman" w:cs="Times New Roman"/>
+          <w:noProof/>
+          <w:sz w:val="24"/>
+          <w:szCs w:val="24"/>
+          <w:lang w:val="sk-SK"/>
+        </w:rPr>
+        <w:drawing>
+          <wp:inline distT="0" distB="0" distL="0" distR="0" wp14:anchorId="42006AF9" wp14:editId="01A93D96">
+            <wp:extent cx="4599709" cy="3236001"/>
+            <wp:effectExtent l="0" t="0" r="0" b="2540"/>
+            <wp:docPr id="2" name="Picture 2" descr="Text&#10;&#10;Description automatically generated"/>
+            <wp:cNvGraphicFramePr>
+              <a:graphicFrameLocks xmlns:a="http://schemas.openxmlformats.org/drawingml/2006/main" noChangeAspect="1"/>
+            </wp:cNvGraphicFramePr>
+            <a:graphic xmlns:a="http://schemas.openxmlformats.org/drawingml/2006/main">
+              <a:graphicData uri="http://schemas.openxmlformats.org/drawingml/2006/picture">
+                <pic:pic xmlns:pic="http://schemas.openxmlformats.org/drawingml/2006/picture">
+                  <pic:nvPicPr>
+                    <pic:cNvPr id="2" name="Picture 2" descr="Text&#10;&#10;Description automatically generated"/>
+                    <pic:cNvPicPr/>
+                  </pic:nvPicPr>
+                  <pic:blipFill>
+                    <a:blip r:embed="rId23"/>
+                    <a:stretch>
+                      <a:fillRect/>
+                    </a:stretch>
+                  </pic:blipFill>
+                  <pic:spPr>
+                    <a:xfrm>
+                      <a:off x="0" y="0"/>
+                      <a:ext cx="4613048" cy="3245385"/>
+                    </a:xfrm>
+                    <a:prstGeom prst="rect">
+                      <a:avLst/>
+                    </a:prstGeom>
+                  </pic:spPr>
+                </pic:pic>
+              </a:graphicData>
+            </a:graphic>
+          </wp:inline>
+        </w:drawing>
+      </w:r>
+    </w:p>
+    <w:p>
+      <w:pPr>
+        <w:tabs>
+          <w:tab w:val="left" w:pos="1164"/>
+          <w:tab w:val="left" w:pos="1356"/>
+          <w:tab w:val="left" w:pos="1728"/>
+        </w:tabs>
+        <w:jc w:val="center"/>
+        <w:rPr>
+          <w:i/>
+          <w:iCs/>
+          <w:color w:val="595959" w:themeColor="text1" w:themeTint="A6"/>
+          <w:sz w:val="20"/>
+          <w:szCs w:val="20"/>
+          <w:lang w:val="sk-SK"/>
+        </w:rPr>
+      </w:pPr>
+      <w:r>
+        <w:rPr>
+          <w:i/>
+          <w:iCs/>
+          <w:color w:val="595959" w:themeColor="text1" w:themeTint="A6"/>
+          <w:sz w:val="20"/>
+          <w:szCs w:val="20"/>
+          <w:lang w:val="sk-SK"/>
+        </w:rPr>
+        <w:t xml:space="preserve">Obr. </w:t>
+      </w:r>
+      <w:r>
+        <w:rPr>
+          <w:i/>
+          <w:iCs/>
+          <w:color w:val="595959" w:themeColor="text1" w:themeTint="A6"/>
+          <w:sz w:val="20"/>
+          <w:szCs w:val="20"/>
+          <w:lang w:val="sk-SK"/>
+        </w:rPr>
+        <w:t>3.</w:t>
+      </w:r>
+      <w:r>
+        <w:rPr>
+          <w:i/>
+          <w:iCs/>
+          <w:color w:val="595959" w:themeColor="text1" w:themeTint="A6"/>
+          <w:sz w:val="20"/>
+          <w:szCs w:val="20"/>
+          <w:lang w:val="sk-SK"/>
+        </w:rPr>
+        <w:t>9</w:t>
+      </w:r>
+      <w:r>
+        <w:rPr>
+          <w:i/>
+          <w:iCs/>
+          <w:color w:val="595959" w:themeColor="text1" w:themeTint="A6"/>
+          <w:sz w:val="20"/>
+          <w:szCs w:val="20"/>
+          <w:lang w:val="sk-SK"/>
+        </w:rPr>
+        <w:t xml:space="preserve"> </w:t>
+      </w:r>
+      <w:r>
+        <w:rPr>
+          <w:i/>
+          <w:iCs/>
+          <w:color w:val="595959" w:themeColor="text1" w:themeTint="A6"/>
+          <w:sz w:val="20"/>
+          <w:szCs w:val="20"/>
+          <w:lang w:val="sk-SK"/>
+        </w:rPr>
+        <w:t>Metó</w:t>
+      </w:r>
+      <w:r>
+        <w:rPr>
+          <w:i/>
+          <w:iCs/>
+          <w:color w:val="595959" w:themeColor="text1" w:themeTint="A6"/>
+          <w:sz w:val="20"/>
+          <w:szCs w:val="20"/>
+          <w:lang w:val="sk-SK"/>
+        </w:rPr>
+        <w:t>dy init_keepalive() a keep_connection() triedy Client</w:t>
+      </w:r>
+    </w:p>
+    <w:p>
+      <w:pPr>
+        <w:pStyle w:val="Heading1"/>
+        <w:rPr>
+          <w:rFonts w:ascii="Times New Roman" w:hAnsi="Times New Roman" w:cs="Times New Roman"/>
+          <w:b/>
+          <w:bCs/>
+          <w:color w:val="000000" w:themeColor="text1"/>
+          <w:lang w:val="sk-SK"/>
+        </w:rPr>
+      </w:pPr>
+      <w:bookmarkStart w:id="23" w:name="_Toc121253531"/>
+      <w:r>
+        <w:rPr>
+          <w:rFonts w:ascii="Times New Roman" w:hAnsi="Times New Roman" w:cs="Times New Roman"/>
+          <w:b/>
+          <w:bCs/>
+          <w:color w:val="000000" w:themeColor="text1"/>
+          <w:lang w:val="sk-SK"/>
+        </w:rPr>
+        <w:lastRenderedPageBreak/>
+        <w:t>4 Ukážka testovacieho scenáru</w:t>
+      </w:r>
+      <w:bookmarkEnd w:id="23"/>
+    </w:p>
+    <w:p>
+      <w:pPr>
+        <w:pStyle w:val="Heading2"/>
+        <w:rPr>
+          <w:rFonts w:ascii="Times New Roman" w:hAnsi="Times New Roman" w:cs="Times New Roman"/>
+          <w:b/>
+          <w:bCs/>
+          <w:color w:val="000000" w:themeColor="text1"/>
+          <w:lang w:val="sk-SK"/>
+        </w:rPr>
+      </w:pPr>
     </w:p>
     <w:p>
       <w:pPr>
@@ -9882,43 +11093,30 @@
           <w:lang w:val="sk-SK"/>
         </w:rPr>
       </w:pPr>
-    </w:p>
-    <w:p>
-      <w:pPr>
-        <w:tabs>
-          <w:tab w:val="left" w:pos="709"/>
-          <w:tab w:val="left" w:pos="1164"/>
-          <w:tab w:val="left" w:pos="1728"/>
-        </w:tabs>
-        <w:jc w:val="both"/>
-        <w:rPr>
-          <w:rFonts w:ascii="Times New Roman" w:hAnsi="Times New Roman" w:cs="Times New Roman"/>
-          <w:noProof/>
-          <w:sz w:val="24"/>
-          <w:szCs w:val="24"/>
-          <w:lang w:val="sk-SK"/>
-        </w:rPr>
-      </w:pPr>
-    </w:p>
-    <w:p>
-      <w:pPr>
-        <w:tabs>
-          <w:tab w:val="left" w:pos="709"/>
-          <w:tab w:val="left" w:pos="1164"/>
-          <w:tab w:val="left" w:pos="1728"/>
-        </w:tabs>
-        <w:jc w:val="both"/>
-        <w:rPr>
-          <w:rFonts w:ascii="Times New Roman" w:hAnsi="Times New Roman" w:cs="Times New Roman"/>
-          <w:noProof/>
-          <w:sz w:val="24"/>
-          <w:szCs w:val="24"/>
-          <w:lang w:val="sk-SK"/>
-        </w:rPr>
-      </w:pPr>
+      <w:r>
+        <w:rPr>
+          <w:rFonts w:ascii="Times New Roman" w:hAnsi="Times New Roman" w:cs="Times New Roman"/>
+          <w:noProof/>
+          <w:sz w:val="24"/>
+          <w:szCs w:val="24"/>
+          <w:lang w:val="sk-SK"/>
+        </w:rPr>
+        <w:tab/>
+        <w:t>Nasledujúca k</w:t>
+      </w:r>
+      <w:r>
+        <w:rPr>
+          <w:rFonts w:ascii="Times New Roman" w:hAnsi="Times New Roman" w:cs="Times New Roman"/>
+          <w:noProof/>
+          <w:sz w:val="24"/>
+          <w:szCs w:val="24"/>
+          <w:lang w:val="sk-SK"/>
+        </w:rPr>
+        <w:t>apitola sa venuje examinácii</w:t>
+      </w:r>
     </w:p>
     <w:sectPr>
-      <w:footerReference w:type="default" r:id="rId18"/>
+      <w:footerReference w:type="default" r:id="rId24"/>
       <w:pgSz w:w="11906" w:h="16838"/>
       <w:pgMar w:top="1440" w:right="1440" w:bottom="1440" w:left="1440" w:header="708" w:footer="708" w:gutter="0"/>
       <w:pgNumType w:start="1"/>

</xml_diff>